<commit_message>
Updated moment of inertia documentation
</commit_message>
<xml_diff>
--- a/Documentation/Variable Moment of Inertia Model.docx
+++ b/Documentation/Variable Moment of Inertia Model.docx
@@ -74,6 +74,13 @@
     </w:p>
     <w:sdt>
       <w:sdtPr>
+        <w:rPr>
+          <w:rFonts w:asciiTheme="majorBidi" w:eastAsiaTheme="minorHAnsi" w:hAnsiTheme="majorBidi"/>
+          <w:color w:val="auto"/>
+          <w:sz w:val="22"/>
+          <w:szCs w:val="22"/>
+          <w:lang w:val="en-GB"/>
+        </w:rPr>
         <w:id w:val="2032520087"/>
         <w:docPartObj>
           <w:docPartGallery w:val="Table of Contents"/>
@@ -82,14 +89,9 @@
       </w:sdtPr>
       <w:sdtEndPr>
         <w:rPr>
-          <w:rFonts w:asciiTheme="minorHAnsi" w:eastAsiaTheme="minorHAnsi" w:hAnsiTheme="minorHAnsi" w:cstheme="minorBidi"/>
           <w:b/>
           <w:bCs/>
           <w:noProof/>
-          <w:color w:val="auto"/>
-          <w:sz w:val="22"/>
-          <w:szCs w:val="22"/>
-          <w:lang w:val="en-GB"/>
         </w:rPr>
       </w:sdtEndPr>
       <w:sdtContent>
@@ -112,6 +114,7 @@
         <w:p>
           <w:pPr>
             <w:rPr>
+              <w:rFonts w:asciiTheme="majorBidi" w:hAnsiTheme="majorBidi" w:cstheme="majorBidi"/>
               <w:lang w:val="en-US"/>
             </w:rPr>
           </w:pPr>
@@ -1183,6 +1186,11 @@
           </w:hyperlink>
         </w:p>
         <w:p>
+          <w:pPr>
+            <w:rPr>
+              <w:rFonts w:asciiTheme="majorBidi" w:hAnsiTheme="majorBidi" w:cstheme="majorBidi"/>
+            </w:rPr>
+          </w:pPr>
           <w:r>
             <w:rPr>
               <w:rFonts w:asciiTheme="majorBidi" w:hAnsiTheme="majorBidi" w:cstheme="majorBidi"/>
@@ -1206,7 +1214,7 @@
       </w:pPr>
       <w:r>
         <w:rPr>
-          <w:rFonts w:asciiTheme="majorBidi" w:hAnsiTheme="majorBidi"/>
+          <w:rFonts w:asciiTheme="majorBidi" w:hAnsiTheme="majorBidi" w:cstheme="majorBidi"/>
         </w:rPr>
         <w:br w:type="page"/>
       </w:r>
@@ -1461,31 +1469,19 @@
         <w:rPr>
           <w:rFonts w:asciiTheme="majorBidi" w:hAnsiTheme="majorBidi" w:cstheme="majorBidi"/>
         </w:rPr>
-        <w:t xml:space="preserve">Liquid fuel is represented by a cylinder, </w:t>
+        <w:t>Liquid fuel is represented by a cylinder, constan</w:t>
       </w:r>
       <w:r>
         <w:rPr>
           <w:rFonts w:asciiTheme="majorBidi" w:hAnsiTheme="majorBidi" w:cstheme="majorBidi"/>
         </w:rPr>
-        <w:t>constan</w:t>
+        <w:t>t</w:t>
       </w:r>
       <w:r>
         <w:rPr>
           <w:rFonts w:asciiTheme="majorBidi" w:hAnsiTheme="majorBidi" w:cstheme="majorBidi"/>
         </w:rPr>
-        <w:t>t</w:t>
-      </w:r>
-      <w:r>
-        <w:rPr>
-          <w:rFonts w:asciiTheme="majorBidi" w:hAnsiTheme="majorBidi" w:cstheme="majorBidi"/>
-        </w:rPr>
-        <w:t xml:space="preserve"> radius</w:t>
-      </w:r>
-      <w:r>
-        <w:rPr>
-          <w:rFonts w:asciiTheme="majorBidi" w:hAnsiTheme="majorBidi" w:cstheme="majorBidi"/>
-        </w:rPr>
-        <w:t>, with a height</w:t>
+        <w:t xml:space="preserve"> radius, with a height</w:t>
       </w:r>
       <w:r>
         <w:rPr>
@@ -1555,14 +1551,12 @@
         </w:rPr>
         <w:t xml:space="preserve">constant </w:t>
       </w:r>
-      <w:proofErr w:type="gramStart"/>
       <w:r>
         <w:rPr>
           <w:rFonts w:asciiTheme="majorBidi" w:hAnsiTheme="majorBidi" w:cstheme="majorBidi"/>
         </w:rPr>
         <w:t>density</w:t>
       </w:r>
-      <w:proofErr w:type="gramEnd"/>
       <w:r>
         <w:rPr>
           <w:rFonts w:asciiTheme="majorBidi" w:hAnsiTheme="majorBidi" w:cstheme="majorBidi"/>
@@ -2621,6 +2615,7 @@
             </w:pPr>
             <w:r>
               <w:rPr>
+                <w:rFonts w:asciiTheme="majorBidi" w:hAnsiTheme="majorBidi" w:cstheme="majorBidi"/>
                 <w:noProof/>
               </w:rPr>
               <mc:AlternateContent>
@@ -2738,7 +2733,7 @@
                 </mc:Choice>
                 <mc:Fallback>
                   <w:pict>
-                    <v:group w14:anchorId="2A4512FB" id="Group 24" o:spid="_x0000_s1026" style="position:absolute;left:0;text-align:left;margin-left:10.45pt;margin-top:26.55pt;width:28.9pt;height:21.85pt;z-index:251673600;mso-width-relative:margin" coordorigin="75099,195565" coordsize="367346,277491" o:gfxdata="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">
+                    <v:group w14:anchorId="2A4512FB" id="Group 24" o:spid="_x0000_s1026" style="position:absolute;left:0;text-align:left;margin-left:10.45pt;margin-top:26.55pt;width:28.9pt;height:21.85pt;z-index:251673600;mso-width-relative:margin" coordorigin="75099,195565" coordsize="367346,277491" o:gfxdata="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">
                       <v:shapetype id="_x0000_t32" coordsize="21600,21600" o:spt="32" o:oned="t" path="m,l21600,21600e" filled="f">
                         <v:path arrowok="t" fillok="f" o:connecttype="none"/>
                         <o:lock v:ext="edit" shapetype="t"/>
@@ -2781,6 +2776,7 @@
             </w:r>
             <w:r>
               <w:rPr>
+                <w:rFonts w:asciiTheme="majorBidi" w:hAnsiTheme="majorBidi" w:cstheme="majorBidi"/>
                 <w:noProof/>
               </w:rPr>
               <w:drawing>
@@ -2848,13 +2844,7 @@
               <w:rPr>
                 <w:rFonts w:asciiTheme="majorBidi" w:hAnsiTheme="majorBidi" w:cstheme="majorBidi"/>
               </w:rPr>
-              <w:t>A</w:t>
-            </w:r>
-            <w:r>
-              <w:rPr>
-                <w:rFonts w:asciiTheme="majorBidi" w:hAnsiTheme="majorBidi" w:cstheme="majorBidi"/>
-              </w:rPr>
-              <w:t xml:space="preserve">nnular </w:t>
+              <w:t xml:space="preserve">Annular </w:t>
             </w:r>
             <w:r>
               <w:rPr>
@@ -3328,13 +3318,7 @@
                 <w:rPr>
                   <w:rFonts w:ascii="Cambria Math" w:hAnsi="Cambria Math" w:cstheme="majorBidi"/>
                 </w:rPr>
-                <m:t>a</m:t>
-              </m:r>
-              <m:r>
-                <w:rPr>
-                  <w:rFonts w:ascii="Cambria Math" w:hAnsi="Cambria Math" w:cstheme="majorBidi"/>
-                </w:rPr>
-                <m:t>=</m:t>
+                <m:t>a=</m:t>
               </m:r>
               <m:f>
                 <m:fPr>
@@ -3418,13 +3402,7 @@
                 <w:rPr>
                   <w:rFonts w:ascii="Cambria Math" w:hAnsi="Cambria Math" w:cstheme="majorBidi"/>
                 </w:rPr>
-                <m:t>=</m:t>
-              </m:r>
-              <m:r>
-                <w:rPr>
-                  <w:rFonts w:ascii="Cambria Math" w:hAnsi="Cambria Math" w:cstheme="majorBidi"/>
-                </w:rPr>
-                <m:t xml:space="preserve"> </m:t>
+                <m:t xml:space="preserve">= </m:t>
               </m:r>
             </m:oMath>
             <w:r>
@@ -3548,14 +3526,7 @@
                   <w:rFonts w:ascii="Cambria Math" w:eastAsiaTheme="minorEastAsia" w:hAnsi="Cambria Math" w:cstheme="majorBidi"/>
                   <w:noProof/>
                 </w:rPr>
-                <m:t>l</m:t>
-              </m:r>
-              <m:r>
-                <w:rPr>
-                  <w:rFonts w:ascii="Cambria Math" w:eastAsiaTheme="minorEastAsia" w:hAnsi="Cambria Math" w:cstheme="majorBidi"/>
-                  <w:noProof/>
-                </w:rPr>
-                <m:t>=</m:t>
+                <m:t>l=</m:t>
               </m:r>
             </m:oMath>
             <w:r>
@@ -3577,6 +3548,7 @@
             </w:pPr>
             <w:r>
               <w:rPr>
+                <w:rFonts w:asciiTheme="majorBidi" w:hAnsiTheme="majorBidi" w:cstheme="majorBidi"/>
                 <w:noProof/>
               </w:rPr>
               <mc:AlternateContent>
@@ -3694,7 +3666,7 @@
                 </mc:Choice>
                 <mc:Fallback>
                   <w:pict>
-                    <v:group w14:anchorId="0CD9345A" id="Group 28" o:spid="_x0000_s1029" style="position:absolute;left:0;text-align:left;margin-left:3.15pt;margin-top:35pt;width:28.9pt;height:21.85pt;z-index:251675648;mso-width-relative:margin" coordorigin="75099,203493" coordsize="367346,277491" o:gfxdata="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">
+                    <v:group w14:anchorId="0CD9345A" id="Group 28" o:spid="_x0000_s1029" style="position:absolute;left:0;text-align:left;margin-left:3.15pt;margin-top:35pt;width:28.9pt;height:21.85pt;z-index:251675648;mso-width-relative:margin" coordorigin="75099,203493" coordsize="367346,277491" o:gfxdata="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">
                       <v:shape id="Straight Arrow Connector 29" o:spid="_x0000_s1030" type="#_x0000_t32" style="position:absolute;left:75099;top:258552;width:367346;height:0;flip:x;visibility:visible;mso-wrap-style:square" o:connectortype="straight" o:gfxdata="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" strokecolor="black [3200]" strokeweight=".5pt">
                         <v:stroke endarrow="block" joinstyle="miter"/>
                       </v:shape>
@@ -3729,6 +3701,7 @@
             </w:r>
             <w:r>
               <w:rPr>
+                <w:rFonts w:asciiTheme="majorBidi" w:hAnsiTheme="majorBidi" w:cstheme="majorBidi"/>
                 <w:noProof/>
               </w:rPr>
               <w:drawing>
@@ -4994,7 +4967,7 @@
           </mc:Choice>
           <mc:Fallback>
             <w:pict>
-              <v:group w14:anchorId="173F2CBF" id="Group 17" o:spid="_x0000_s1032" style="position:absolute;left:0;text-align:left;margin-left:105.35pt;margin-top:24.4pt;width:289.95pt;height:242.7pt;z-index:251668479;mso-width-relative:margin;mso-height-relative:margin" coordorigin="6002" coordsize="36827,30780" o:gfxdata="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">
+              <v:group w14:anchorId="173F2CBF" id="Group 17" o:spid="_x0000_s1032" style="position:absolute;left:0;text-align:left;margin-left:105.35pt;margin-top:24.4pt;width:289.95pt;height:242.7pt;z-index:251668479;mso-width-relative:margin;mso-height-relative:margin" coordorigin="6002" coordsize="36827,30780" o:gfxdata="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">
                 <v:group id="Group 11" o:spid="_x0000_s1033" style="position:absolute;left:19233;width:23596;height:27820" coordsize="23595,27820" o:gfxdata="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">
                   <v:shape id="Straight Arrow Connector 5" o:spid="_x0000_s1034" type="#_x0000_t32" style="position:absolute;top:10223;width:9108;height:0;flip:x;visibility:visible;mso-wrap-style:square" o:connectortype="straight" o:gfxdata="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" strokecolor="black [3200]" strokeweight=".5pt">
                     <v:stroke endarrow="block" joinstyle="miter"/>
@@ -5396,7 +5369,43 @@
         <w:rPr>
           <w:rFonts w:asciiTheme="majorBidi" w:eastAsiaTheme="minorEastAsia" w:hAnsiTheme="majorBidi" w:cstheme="majorBidi"/>
         </w:rPr>
-        <w:t>The parameters output from Joe Hunt’s motor simulation gives us following data as a function of time:</w:t>
+        <w:t xml:space="preserve">The parameters output from Joe Hunt’s motor simulation gives us </w:t>
+      </w:r>
+      <w:r>
+        <w:rPr>
+          <w:rFonts w:asciiTheme="majorBidi" w:eastAsiaTheme="minorEastAsia" w:hAnsiTheme="majorBidi" w:cstheme="majorBidi"/>
+        </w:rPr>
+        <w:t xml:space="preserve">the </w:t>
+      </w:r>
+      <w:r>
+        <w:rPr>
+          <w:rFonts w:asciiTheme="majorBidi" w:eastAsiaTheme="minorEastAsia" w:hAnsiTheme="majorBidi" w:cstheme="majorBidi"/>
+        </w:rPr>
+        <w:t xml:space="preserve">following data </w:t>
+      </w:r>
+      <w:r>
+        <w:rPr>
+          <w:rFonts w:asciiTheme="majorBidi" w:eastAsiaTheme="minorEastAsia" w:hAnsiTheme="majorBidi" w:cstheme="majorBidi"/>
+        </w:rPr>
+        <w:t>(</w:t>
+      </w:r>
+      <w:r>
+        <w:rPr>
+          <w:rFonts w:asciiTheme="majorBidi" w:eastAsiaTheme="minorEastAsia" w:hAnsiTheme="majorBidi" w:cstheme="majorBidi"/>
+        </w:rPr>
+        <w:t>as a function of time</w:t>
+      </w:r>
+      <w:r>
+        <w:rPr>
+          <w:rFonts w:asciiTheme="majorBidi" w:eastAsiaTheme="minorEastAsia" w:hAnsiTheme="majorBidi" w:cstheme="majorBidi"/>
+        </w:rPr>
+        <w:t xml:space="preserve"> where applicable)</w:t>
+      </w:r>
+      <w:r>
+        <w:rPr>
+          <w:rFonts w:asciiTheme="majorBidi" w:eastAsiaTheme="minorEastAsia" w:hAnsiTheme="majorBidi" w:cstheme="majorBidi"/>
+        </w:rPr>
+        <w:t>:</w:t>
       </w:r>
     </w:p>
     <w:p>
@@ -5423,60 +5432,6 @@
         <w:t xml:space="preserve"> </w:t>
       </w:r>
       <m:oMath>
-        <m:r>
-          <w:rPr>
-            <w:rFonts w:ascii="Cambria Math" w:eastAsiaTheme="minorEastAsia" w:hAnsi="Cambria Math" w:cstheme="majorBidi"/>
-          </w:rPr>
-          <m:t>ρ(t)</m:t>
-        </m:r>
-      </m:oMath>
-      <w:r>
-        <w:rPr>
-          <w:rFonts w:asciiTheme="majorBidi" w:eastAsiaTheme="minorEastAsia" w:hAnsiTheme="majorBidi" w:cstheme="majorBidi"/>
-        </w:rPr>
-        <w:t xml:space="preserve"> </w:t>
-      </w:r>
-      <w:r>
-        <w:rPr>
-          <w:rFonts w:asciiTheme="majorBidi" w:eastAsiaTheme="minorEastAsia" w:hAnsiTheme="majorBidi" w:cstheme="majorBidi"/>
-        </w:rPr>
-        <w:t xml:space="preserve">– referred to as </w:t>
-      </w:r>
-      <w:proofErr w:type="spellStart"/>
-      <w:r>
-        <w:rPr>
-          <w:rFonts w:asciiTheme="majorBidi" w:eastAsiaTheme="minorEastAsia" w:hAnsiTheme="majorBidi" w:cstheme="majorBidi"/>
-          <w:i/>
-          <w:iCs/>
-        </w:rPr>
-        <w:t>lden</w:t>
-      </w:r>
-      <w:proofErr w:type="spellEnd"/>
-      <w:r>
-        <w:rPr>
-          <w:rFonts w:asciiTheme="majorBidi" w:eastAsiaTheme="minorEastAsia" w:hAnsiTheme="majorBidi" w:cstheme="majorBidi"/>
-        </w:rPr>
-        <w:t xml:space="preserve"> in the code</w:t>
-      </w:r>
-    </w:p>
-    <w:p>
-      <w:pPr>
-        <w:pStyle w:val="ListParagraph"/>
-        <w:numPr>
-          <w:ilvl w:val="0"/>
-          <w:numId w:val="2"/>
-        </w:numPr>
-        <w:rPr>
-          <w:rFonts w:asciiTheme="majorBidi" w:eastAsiaTheme="minorEastAsia" w:hAnsiTheme="majorBidi" w:cstheme="majorBidi"/>
-        </w:rPr>
-      </w:pPr>
-      <w:r>
-        <w:rPr>
-          <w:rFonts w:asciiTheme="majorBidi" w:eastAsiaTheme="minorEastAsia" w:hAnsiTheme="majorBidi" w:cstheme="majorBidi"/>
-        </w:rPr>
-        <w:t xml:space="preserve">Liquid mass, </w:t>
-      </w:r>
-      <m:oMath>
         <m:sSub>
           <m:sSubPr>
             <m:ctrlPr>
@@ -5491,7 +5446,7 @@
               <w:rPr>
                 <w:rFonts w:ascii="Cambria Math" w:eastAsiaTheme="minorEastAsia" w:hAnsi="Cambria Math" w:cstheme="majorBidi"/>
               </w:rPr>
-              <m:t>m</m:t>
+              <m:t>ρ</m:t>
             </m:r>
           </m:e>
           <m:sub>
@@ -5514,18 +5469,22 @@
         <w:rPr>
           <w:rFonts w:asciiTheme="majorBidi" w:eastAsiaTheme="minorEastAsia" w:hAnsiTheme="majorBidi" w:cstheme="majorBidi"/>
         </w:rPr>
-        <w:t xml:space="preserve"> – referred to as </w:t>
-      </w:r>
-      <w:proofErr w:type="spellStart"/>
+        <w:t xml:space="preserve"> </w:t>
+      </w:r>
+      <w:r>
+        <w:rPr>
+          <w:rFonts w:asciiTheme="majorBidi" w:eastAsiaTheme="minorEastAsia" w:hAnsiTheme="majorBidi" w:cstheme="majorBidi"/>
+        </w:rPr>
+        <w:t xml:space="preserve">– referred to as </w:t>
+      </w:r>
       <w:r>
         <w:rPr>
           <w:rFonts w:asciiTheme="majorBidi" w:eastAsiaTheme="minorEastAsia" w:hAnsiTheme="majorBidi" w:cstheme="majorBidi"/>
           <w:i/>
           <w:iCs/>
         </w:rPr>
-        <w:t>lmass</w:t>
-      </w:r>
-      <w:proofErr w:type="spellEnd"/>
+        <w:t>lden</w:t>
+      </w:r>
       <w:r>
         <w:rPr>
           <w:rFonts w:asciiTheme="majorBidi" w:eastAsiaTheme="minorEastAsia" w:hAnsiTheme="majorBidi" w:cstheme="majorBidi"/>
@@ -5535,75 +5494,225 @@
     </w:p>
     <w:p>
       <w:pPr>
-        <w:rPr>
-          <w:rFonts w:asciiTheme="majorBidi" w:eastAsiaTheme="minorEastAsia" w:hAnsiTheme="majorBidi" w:cstheme="majorBidi"/>
-        </w:rPr>
-      </w:pPr>
-      <w:r>
-        <w:rPr>
-          <w:rFonts w:asciiTheme="majorBidi" w:eastAsiaTheme="minorEastAsia" w:hAnsiTheme="majorBidi" w:cstheme="majorBidi"/>
-        </w:rPr>
-        <w:t>Note however that</w:t>
-      </w:r>
-      <w:r>
-        <w:rPr>
-          <w:rFonts w:asciiTheme="majorBidi" w:eastAsiaTheme="minorEastAsia" w:hAnsiTheme="majorBidi" w:cstheme="majorBidi"/>
-        </w:rPr>
-        <w:t xml:space="preserve">, as far as I can tell, </w:t>
-      </w:r>
-      <w:r>
-        <w:rPr>
-          <w:rFonts w:asciiTheme="majorBidi" w:eastAsiaTheme="minorEastAsia" w:hAnsiTheme="majorBidi" w:cstheme="majorBidi"/>
-        </w:rPr>
-        <w:t>the script</w:t>
-      </w:r>
-      <w:r>
-        <w:rPr>
-          <w:rFonts w:asciiTheme="majorBidi" w:eastAsiaTheme="minorEastAsia" w:hAnsiTheme="majorBidi" w:cstheme="majorBidi"/>
-          <w:b/>
-          <w:bCs/>
-        </w:rPr>
-        <w:t xml:space="preserve"> </w:t>
-      </w:r>
-      <w:r>
-        <w:rPr>
-          <w:rFonts w:asciiTheme="majorBidi" w:eastAsiaTheme="minorEastAsia" w:hAnsiTheme="majorBidi" w:cstheme="majorBidi"/>
-          <w:b/>
-          <w:bCs/>
-        </w:rPr>
-        <w:t>does not</w:t>
-      </w:r>
-      <w:r>
-        <w:rPr>
-          <w:rFonts w:asciiTheme="majorBidi" w:eastAsiaTheme="minorEastAsia" w:hAnsiTheme="majorBidi" w:cstheme="majorBidi"/>
-          <w:b/>
-          <w:bCs/>
-        </w:rPr>
-        <w:t xml:space="preserve"> currently</w:t>
-      </w:r>
-      <w:r>
-        <w:rPr>
-          <w:rFonts w:asciiTheme="majorBidi" w:eastAsiaTheme="minorEastAsia" w:hAnsiTheme="majorBidi" w:cstheme="majorBidi"/>
-          <w:b/>
-          <w:bCs/>
-        </w:rPr>
-        <w:t xml:space="preserve"> include</w:t>
-      </w:r>
-      <w:r>
-        <w:rPr>
-          <w:rFonts w:asciiTheme="majorBidi" w:eastAsiaTheme="minorEastAsia" w:hAnsiTheme="majorBidi" w:cstheme="majorBidi"/>
-          <w:b/>
-          <w:bCs/>
-        </w:rPr>
-        <w:t xml:space="preserve"> data on the mass of</w:t>
-      </w:r>
-      <w:r>
-        <w:rPr>
-          <w:rFonts w:asciiTheme="majorBidi" w:eastAsiaTheme="minorEastAsia" w:hAnsiTheme="majorBidi" w:cstheme="majorBidi"/>
-          <w:b/>
-          <w:bCs/>
-        </w:rPr>
-        <w:t xml:space="preserve"> solid fuel</w:t>
+        <w:pStyle w:val="ListParagraph"/>
+        <w:numPr>
+          <w:ilvl w:val="0"/>
+          <w:numId w:val="2"/>
+        </w:numPr>
+        <w:rPr>
+          <w:rFonts w:asciiTheme="majorBidi" w:eastAsiaTheme="minorEastAsia" w:hAnsiTheme="majorBidi" w:cstheme="majorBidi"/>
+        </w:rPr>
+      </w:pPr>
+      <w:r>
+        <w:rPr>
+          <w:rFonts w:asciiTheme="majorBidi" w:eastAsiaTheme="minorEastAsia" w:hAnsiTheme="majorBidi" w:cstheme="majorBidi"/>
+        </w:rPr>
+        <w:t xml:space="preserve">Liquid mass, </w:t>
+      </w:r>
+      <m:oMath>
+        <m:sSub>
+          <m:sSubPr>
+            <m:ctrlPr>
+              <w:rPr>
+                <w:rFonts w:ascii="Cambria Math" w:eastAsiaTheme="minorEastAsia" w:hAnsi="Cambria Math" w:cstheme="majorBidi"/>
+                <w:i/>
+              </w:rPr>
+            </m:ctrlPr>
+          </m:sSubPr>
+          <m:e>
+            <m:r>
+              <w:rPr>
+                <w:rFonts w:ascii="Cambria Math" w:eastAsiaTheme="minorEastAsia" w:hAnsi="Cambria Math" w:cstheme="majorBidi"/>
+              </w:rPr>
+              <m:t>m</m:t>
+            </m:r>
+          </m:e>
+          <m:sub>
+            <m:r>
+              <w:rPr>
+                <w:rFonts w:ascii="Cambria Math" w:eastAsiaTheme="minorEastAsia" w:hAnsi="Cambria Math" w:cstheme="majorBidi"/>
+              </w:rPr>
+              <m:t>l</m:t>
+            </m:r>
+          </m:sub>
+        </m:sSub>
+        <m:r>
+          <w:rPr>
+            <w:rFonts w:ascii="Cambria Math" w:eastAsiaTheme="minorEastAsia" w:hAnsi="Cambria Math" w:cstheme="majorBidi"/>
+          </w:rPr>
+          <m:t>(t)</m:t>
+        </m:r>
+      </m:oMath>
+      <w:r>
+        <w:rPr>
+          <w:rFonts w:asciiTheme="majorBidi" w:eastAsiaTheme="minorEastAsia" w:hAnsiTheme="majorBidi" w:cstheme="majorBidi"/>
+        </w:rPr>
+        <w:t xml:space="preserve"> – referred to as </w:t>
+      </w:r>
+      <w:r>
+        <w:rPr>
+          <w:rFonts w:asciiTheme="majorBidi" w:eastAsiaTheme="minorEastAsia" w:hAnsiTheme="majorBidi" w:cstheme="majorBidi"/>
+          <w:i/>
+          <w:iCs/>
+        </w:rPr>
+        <w:t>lmass</w:t>
+      </w:r>
+      <w:r>
+        <w:rPr>
+          <w:rFonts w:asciiTheme="majorBidi" w:eastAsiaTheme="minorEastAsia" w:hAnsiTheme="majorBidi" w:cstheme="majorBidi"/>
+        </w:rPr>
+        <w:t xml:space="preserve"> in the code</w:t>
+      </w:r>
+    </w:p>
+    <w:p>
+      <w:pPr>
+        <w:pStyle w:val="ListParagraph"/>
+        <w:numPr>
+          <w:ilvl w:val="0"/>
+          <w:numId w:val="2"/>
+        </w:numPr>
+        <w:rPr>
+          <w:rFonts w:asciiTheme="majorBidi" w:eastAsiaTheme="minorEastAsia" w:hAnsiTheme="majorBidi" w:cstheme="majorBidi"/>
+        </w:rPr>
+      </w:pPr>
+      <w:r>
+        <w:rPr>
+          <w:rFonts w:asciiTheme="majorBidi" w:eastAsiaTheme="minorEastAsia" w:hAnsiTheme="majorBidi" w:cstheme="majorBidi"/>
+        </w:rPr>
+        <w:t xml:space="preserve">Solid fuel density </w:t>
+      </w:r>
+      <m:oMath>
+        <m:sSub>
+          <m:sSubPr>
+            <m:ctrlPr>
+              <w:rPr>
+                <w:rFonts w:ascii="Cambria Math" w:eastAsiaTheme="minorEastAsia" w:hAnsi="Cambria Math" w:cstheme="majorBidi"/>
+                <w:i/>
+              </w:rPr>
+            </m:ctrlPr>
+          </m:sSubPr>
+          <m:e>
+            <m:r>
+              <w:rPr>
+                <w:rFonts w:ascii="Cambria Math" w:eastAsiaTheme="minorEastAsia" w:hAnsi="Cambria Math" w:cstheme="majorBidi"/>
+              </w:rPr>
+              <m:t>ρ</m:t>
+            </m:r>
+          </m:e>
+          <m:sub>
+            <m:r>
+              <w:rPr>
+                <w:rFonts w:ascii="Cambria Math" w:eastAsiaTheme="minorEastAsia" w:hAnsi="Cambria Math" w:cstheme="majorBidi"/>
+              </w:rPr>
+              <m:t>s</m:t>
+            </m:r>
+          </m:sub>
+        </m:sSub>
+      </m:oMath>
+      <w:r>
+        <w:rPr>
+          <w:rFonts w:asciiTheme="majorBidi" w:eastAsiaTheme="minorEastAsia" w:hAnsiTheme="majorBidi" w:cstheme="majorBidi"/>
+        </w:rPr>
+        <w:t xml:space="preserve"> (a constant) – referred to as </w:t>
+      </w:r>
+      <w:r>
+        <w:rPr>
+          <w:rFonts w:asciiTheme="majorBidi" w:eastAsiaTheme="minorEastAsia" w:hAnsiTheme="majorBidi" w:cstheme="majorBidi"/>
+          <w:i/>
+          <w:iCs/>
+        </w:rPr>
+        <w:t>DENSITY_FUEL</w:t>
+      </w:r>
+      <w:r>
+        <w:rPr>
+          <w:rFonts w:asciiTheme="majorBidi" w:eastAsiaTheme="minorEastAsia" w:hAnsiTheme="majorBidi" w:cstheme="majorBidi"/>
+        </w:rPr>
+        <w:t xml:space="preserve"> in the code</w:t>
+      </w:r>
+    </w:p>
+    <w:p>
+      <w:pPr>
+        <w:pStyle w:val="ListParagraph"/>
+        <w:numPr>
+          <w:ilvl w:val="0"/>
+          <w:numId w:val="2"/>
+        </w:numPr>
+        <w:rPr>
+          <w:rFonts w:asciiTheme="majorBidi" w:eastAsiaTheme="minorEastAsia" w:hAnsiTheme="majorBidi" w:cstheme="majorBidi"/>
+        </w:rPr>
+      </w:pPr>
+      <w:r>
+        <w:rPr>
+          <w:rFonts w:asciiTheme="majorBidi" w:eastAsiaTheme="minorEastAsia" w:hAnsiTheme="majorBidi" w:cstheme="majorBidi"/>
+        </w:rPr>
+        <w:t xml:space="preserve">Solid fuel mass </w:t>
+      </w:r>
+      <m:oMath>
+        <m:sSub>
+          <m:sSubPr>
+            <m:ctrlPr>
+              <w:rPr>
+                <w:rFonts w:ascii="Cambria Math" w:eastAsiaTheme="minorEastAsia" w:hAnsi="Cambria Math" w:cstheme="majorBidi"/>
+                <w:i/>
+              </w:rPr>
+            </m:ctrlPr>
+          </m:sSubPr>
+          <m:e>
+            <m:r>
+              <w:rPr>
+                <w:rFonts w:ascii="Cambria Math" w:eastAsiaTheme="minorEastAsia" w:hAnsi="Cambria Math" w:cstheme="majorBidi"/>
+              </w:rPr>
+              <m:t>m</m:t>
+            </m:r>
+          </m:e>
+          <m:sub>
+            <m:r>
+              <w:rPr>
+                <w:rFonts w:ascii="Cambria Math" w:eastAsiaTheme="minorEastAsia" w:hAnsi="Cambria Math" w:cstheme="majorBidi"/>
+              </w:rPr>
+              <m:t>s</m:t>
+            </m:r>
+          </m:sub>
+        </m:sSub>
+        <m:r>
+          <w:rPr>
+            <w:rFonts w:ascii="Cambria Math" w:eastAsiaTheme="minorEastAsia" w:hAnsi="Cambria Math" w:cstheme="majorBidi"/>
+          </w:rPr>
+          <m:t>(t)</m:t>
+        </m:r>
+      </m:oMath>
+      <w:r>
+        <w:rPr>
+          <w:rFonts w:asciiTheme="majorBidi" w:eastAsiaTheme="minorEastAsia" w:hAnsiTheme="majorBidi" w:cstheme="majorBidi"/>
+        </w:rPr>
+        <w:t xml:space="preserve"> – referred to as </w:t>
+      </w:r>
+      <w:r>
+        <w:rPr>
+          <w:rFonts w:asciiTheme="majorBidi" w:eastAsiaTheme="minorEastAsia" w:hAnsiTheme="majorBidi" w:cstheme="majorBidi"/>
+          <w:i/>
+          <w:iCs/>
+        </w:rPr>
+        <w:t>fuel_mass</w:t>
+      </w:r>
+      <w:r>
+        <w:rPr>
+          <w:rFonts w:asciiTheme="majorBidi" w:eastAsiaTheme="minorEastAsia" w:hAnsiTheme="majorBidi" w:cstheme="majorBidi"/>
+        </w:rPr>
+        <w:t xml:space="preserve"> in the code</w:t>
+      </w:r>
+    </w:p>
+    <w:p>
+      <w:pPr>
+        <w:rPr>
+          <w:rFonts w:asciiTheme="majorBidi" w:eastAsiaTheme="minorEastAsia" w:hAnsiTheme="majorBidi" w:cstheme="majorBidi"/>
+        </w:rPr>
+      </w:pPr>
+      <w:r>
+        <w:rPr>
+          <w:rFonts w:asciiTheme="majorBidi" w:eastAsiaTheme="minorEastAsia" w:hAnsiTheme="majorBidi" w:cstheme="majorBidi"/>
+        </w:rPr>
+        <w:t>It also contains information on the dimensions of various components</w:t>
       </w:r>
       <w:r>
         <w:rPr>
@@ -5612,6 +5721,237 @@
         <w:t>.</w:t>
       </w:r>
     </w:p>
+    <w:tbl>
+      <w:tblPr>
+        <w:tblStyle w:val="TableGrid"/>
+        <w:tblW w:w="0" w:type="auto"/>
+        <w:tblLook w:val="04A0" w:firstRow="1" w:lastRow="0" w:firstColumn="1" w:lastColumn="0" w:noHBand="0" w:noVBand="1"/>
+      </w:tblPr>
+      <w:tblGrid>
+        <w:gridCol w:w="4508"/>
+        <w:gridCol w:w="4508"/>
+      </w:tblGrid>
+      <w:tr>
+        <w:tc>
+          <w:tcPr>
+            <w:tcW w:w="4508" w:type="dxa"/>
+          </w:tcPr>
+          <w:p>
+            <w:pPr>
+              <w:rPr>
+                <w:rFonts w:asciiTheme="majorBidi" w:eastAsiaTheme="minorEastAsia" w:hAnsiTheme="majorBidi" w:cstheme="majorBidi"/>
+              </w:rPr>
+            </w:pPr>
+            <w:r>
+              <w:rPr>
+                <w:rFonts w:asciiTheme="majorBidi" w:eastAsiaTheme="minorEastAsia" w:hAnsiTheme="majorBidi" w:cstheme="majorBidi"/>
+              </w:rPr>
+              <w:t>Dimension</w:t>
+            </w:r>
+          </w:p>
+        </w:tc>
+        <w:tc>
+          <w:tcPr>
+            <w:tcW w:w="4508" w:type="dxa"/>
+          </w:tcPr>
+          <w:p>
+            <w:pPr>
+              <w:rPr>
+                <w:rFonts w:asciiTheme="majorBidi" w:eastAsiaTheme="minorEastAsia" w:hAnsiTheme="majorBidi" w:cstheme="majorBidi"/>
+              </w:rPr>
+            </w:pPr>
+            <w:r>
+              <w:rPr>
+                <w:rFonts w:asciiTheme="majorBidi" w:eastAsiaTheme="minorEastAsia" w:hAnsiTheme="majorBidi" w:cstheme="majorBidi"/>
+              </w:rPr>
+              <w:t>Variable name in code</w:t>
+            </w:r>
+          </w:p>
+        </w:tc>
+      </w:tr>
+      <w:tr>
+        <w:tc>
+          <w:tcPr>
+            <w:tcW w:w="4508" w:type="dxa"/>
+          </w:tcPr>
+          <w:p>
+            <w:pPr>
+              <w:rPr>
+                <w:rFonts w:asciiTheme="majorBidi" w:eastAsiaTheme="minorEastAsia" w:hAnsiTheme="majorBidi" w:cstheme="majorBidi"/>
+                <w:sz w:val="2"/>
+                <w:szCs w:val="2"/>
+              </w:rPr>
+            </w:pPr>
+          </w:p>
+        </w:tc>
+        <w:tc>
+          <w:tcPr>
+            <w:tcW w:w="4508" w:type="dxa"/>
+          </w:tcPr>
+          <w:p>
+            <w:pPr>
+              <w:rPr>
+                <w:rFonts w:asciiTheme="majorBidi" w:eastAsiaTheme="minorEastAsia" w:hAnsiTheme="majorBidi" w:cstheme="majorBidi"/>
+                <w:sz w:val="2"/>
+                <w:szCs w:val="2"/>
+              </w:rPr>
+            </w:pPr>
+          </w:p>
+        </w:tc>
+      </w:tr>
+      <w:tr>
+        <w:tc>
+          <w:tcPr>
+            <w:tcW w:w="4508" w:type="dxa"/>
+          </w:tcPr>
+          <w:p>
+            <w:pPr>
+              <w:rPr>
+                <w:rFonts w:asciiTheme="majorBidi" w:eastAsiaTheme="minorEastAsia" w:hAnsiTheme="majorBidi" w:cstheme="majorBidi"/>
+              </w:rPr>
+            </w:pPr>
+            <w:r>
+              <w:rPr>
+                <w:rFonts w:asciiTheme="majorBidi" w:eastAsiaTheme="minorEastAsia" w:hAnsiTheme="majorBidi" w:cstheme="majorBidi"/>
+              </w:rPr>
+              <w:t>Solid fuel inner diameter</w:t>
+            </w:r>
+          </w:p>
+        </w:tc>
+        <w:tc>
+          <w:tcPr>
+            <w:tcW w:w="4508" w:type="dxa"/>
+          </w:tcPr>
+          <w:p>
+            <w:pPr>
+              <w:rPr>
+                <w:rFonts w:asciiTheme="majorBidi" w:eastAsiaTheme="minorEastAsia" w:hAnsiTheme="majorBidi" w:cstheme="majorBidi"/>
+              </w:rPr>
+            </w:pPr>
+            <w:r>
+              <w:rPr>
+                <w:rFonts w:asciiTheme="majorBidi" w:eastAsiaTheme="minorEastAsia" w:hAnsiTheme="majorBidi" w:cstheme="majorBidi"/>
+              </w:rPr>
+              <w:t>DIA_PORT</w:t>
+            </w:r>
+          </w:p>
+        </w:tc>
+      </w:tr>
+      <w:tr>
+        <w:tc>
+          <w:tcPr>
+            <w:tcW w:w="4508" w:type="dxa"/>
+          </w:tcPr>
+          <w:p>
+            <w:pPr>
+              <w:rPr>
+                <w:rFonts w:asciiTheme="majorBidi" w:eastAsiaTheme="minorEastAsia" w:hAnsiTheme="majorBidi" w:cstheme="majorBidi"/>
+              </w:rPr>
+            </w:pPr>
+            <w:r>
+              <w:rPr>
+                <w:rFonts w:asciiTheme="majorBidi" w:eastAsiaTheme="minorEastAsia" w:hAnsiTheme="majorBidi" w:cstheme="majorBidi"/>
+              </w:rPr>
+              <w:t>Solid fuel outer diameter</w:t>
+            </w:r>
+          </w:p>
+        </w:tc>
+        <w:tc>
+          <w:tcPr>
+            <w:tcW w:w="4508" w:type="dxa"/>
+          </w:tcPr>
+          <w:p>
+            <w:pPr>
+              <w:rPr>
+                <w:rFonts w:asciiTheme="majorBidi" w:eastAsiaTheme="minorEastAsia" w:hAnsiTheme="majorBidi" w:cstheme="majorBidi"/>
+              </w:rPr>
+            </w:pPr>
+            <w:r>
+              <w:rPr>
+                <w:rFonts w:asciiTheme="majorBidi" w:eastAsiaTheme="minorEastAsia" w:hAnsiTheme="majorBidi" w:cstheme="majorBidi"/>
+              </w:rPr>
+              <w:t>DIA_FUEL</w:t>
+            </w:r>
+          </w:p>
+        </w:tc>
+      </w:tr>
+      <w:tr>
+        <w:tc>
+          <w:tcPr>
+            <w:tcW w:w="4508" w:type="dxa"/>
+          </w:tcPr>
+          <w:p>
+            <w:pPr>
+              <w:rPr>
+                <w:rFonts w:asciiTheme="majorBidi" w:eastAsiaTheme="minorEastAsia" w:hAnsiTheme="majorBidi" w:cstheme="majorBidi"/>
+              </w:rPr>
+            </w:pPr>
+            <w:r>
+              <w:rPr>
+                <w:rFonts w:asciiTheme="majorBidi" w:eastAsiaTheme="minorEastAsia" w:hAnsiTheme="majorBidi" w:cstheme="majorBidi"/>
+              </w:rPr>
+              <w:t>Solid fuel length</w:t>
+            </w:r>
+          </w:p>
+        </w:tc>
+        <w:tc>
+          <w:tcPr>
+            <w:tcW w:w="4508" w:type="dxa"/>
+          </w:tcPr>
+          <w:p>
+            <w:pPr>
+              <w:rPr>
+                <w:rFonts w:asciiTheme="majorBidi" w:eastAsiaTheme="minorEastAsia" w:hAnsiTheme="majorBidi" w:cstheme="majorBidi"/>
+              </w:rPr>
+            </w:pPr>
+            <w:r>
+              <w:rPr>
+                <w:rFonts w:asciiTheme="majorBidi" w:eastAsiaTheme="minorEastAsia" w:hAnsiTheme="majorBidi" w:cstheme="majorBidi"/>
+              </w:rPr>
+              <w:t>LENGTH_PORT</w:t>
+            </w:r>
+          </w:p>
+        </w:tc>
+      </w:tr>
+      <w:tr>
+        <w:tc>
+          <w:tcPr>
+            <w:tcW w:w="4508" w:type="dxa"/>
+          </w:tcPr>
+          <w:p>
+            <w:pPr>
+              <w:rPr>
+                <w:rFonts w:asciiTheme="majorBidi" w:eastAsiaTheme="minorEastAsia" w:hAnsiTheme="majorBidi" w:cstheme="majorBidi"/>
+              </w:rPr>
+            </w:pPr>
+            <w:r>
+              <w:rPr>
+                <w:rFonts w:asciiTheme="majorBidi" w:eastAsiaTheme="minorEastAsia" w:hAnsiTheme="majorBidi" w:cstheme="majorBidi"/>
+              </w:rPr>
+              <w:t>Liquid tank volume</w:t>
+            </w:r>
+          </w:p>
+        </w:tc>
+        <w:tc>
+          <w:tcPr>
+            <w:tcW w:w="4508" w:type="dxa"/>
+          </w:tcPr>
+          <w:p>
+            <w:pPr>
+              <w:rPr>
+                <w:rFonts w:asciiTheme="majorBidi" w:eastAsiaTheme="minorEastAsia" w:hAnsiTheme="majorBidi" w:cstheme="majorBidi"/>
+              </w:rPr>
+            </w:pPr>
+            <w:r>
+              <w:rPr>
+                <w:rFonts w:asciiTheme="majorBidi" w:eastAsiaTheme="minorEastAsia" w:hAnsiTheme="majorBidi" w:cstheme="majorBidi"/>
+              </w:rPr>
+              <w:t>VOL_TANK</w:t>
+            </w:r>
+          </w:p>
+        </w:tc>
+      </w:tr>
+    </w:tbl>
     <w:p>
       <w:pPr>
         <w:rPr>
@@ -5849,52 +6189,6 @@
         </w:rPr>
         <w:t xml:space="preserve"> centre of mass for a component. </w:t>
       </w:r>
-      <m:oMath>
-        <m:sSub>
-          <m:sSubPr>
-            <m:ctrlPr>
-              <w:rPr>
-                <w:rFonts w:ascii="Cambria Math" w:eastAsiaTheme="minorEastAsia" w:hAnsi="Cambria Math" w:cstheme="majorBidi"/>
-                <w:i/>
-              </w:rPr>
-            </m:ctrlPr>
-          </m:sSubPr>
-          <m:e>
-            <m:r>
-              <w:rPr>
-                <w:rFonts w:ascii="Cambria Math" w:eastAsiaTheme="minorEastAsia" w:hAnsi="Cambria Math" w:cstheme="majorBidi"/>
-              </w:rPr>
-              <m:t>I</m:t>
-            </m:r>
-          </m:e>
-          <m:sub>
-            <m:r>
-              <w:rPr>
-                <w:rFonts w:ascii="Cambria Math" w:eastAsiaTheme="minorEastAsia" w:hAnsi="Cambria Math" w:cstheme="majorBidi"/>
-              </w:rPr>
-              <m:t>x'x'</m:t>
-            </m:r>
-          </m:sub>
-        </m:sSub>
-      </m:oMath>
-      <w:r>
-        <w:rPr>
-          <w:rFonts w:asciiTheme="majorBidi" w:eastAsiaTheme="minorEastAsia" w:hAnsiTheme="majorBidi" w:cstheme="majorBidi"/>
-        </w:rPr>
-        <w:t xml:space="preserve"> is around the centre of mass of the </w:t>
-      </w:r>
-      <w:r>
-        <w:rPr>
-          <w:rFonts w:asciiTheme="majorBidi" w:eastAsiaTheme="minorEastAsia" w:hAnsiTheme="majorBidi" w:cstheme="majorBidi"/>
-        </w:rPr>
-        <w:t>whole rocket</w:t>
-      </w:r>
-      <w:r>
-        <w:rPr>
-          <w:rFonts w:asciiTheme="majorBidi" w:eastAsiaTheme="minorEastAsia" w:hAnsiTheme="majorBidi" w:cstheme="majorBidi"/>
-        </w:rPr>
-        <w:t>.</w:t>
-      </w:r>
     </w:p>
     <w:p>
       <w:pPr>
@@ -5920,6 +6214,7 @@
         <w:rPr>
           <w:rFonts w:eastAsiaTheme="minorEastAsia"/>
         </w:rPr>
+        <w:lastRenderedPageBreak/>
         <w:t>Rocket Shell</w:t>
       </w:r>
       <w:bookmarkEnd w:id="9"/>
@@ -5946,21 +6241,7 @@
         <w:rPr>
           <w:rFonts w:asciiTheme="majorBidi" w:eastAsiaTheme="minorEastAsia" w:hAnsiTheme="majorBidi" w:cstheme="majorBidi"/>
         </w:rPr>
-        <w:t xml:space="preserve"> parts that </w:t>
-      </w:r>
-      <w:proofErr w:type="gramStart"/>
-      <w:r>
-        <w:rPr>
-          <w:rFonts w:asciiTheme="majorBidi" w:eastAsiaTheme="minorEastAsia" w:hAnsiTheme="majorBidi" w:cstheme="majorBidi"/>
-        </w:rPr>
-        <w:t>don’t</w:t>
-      </w:r>
-      <w:proofErr w:type="gramEnd"/>
-      <w:r>
-        <w:rPr>
-          <w:rFonts w:asciiTheme="majorBidi" w:eastAsiaTheme="minorEastAsia" w:hAnsiTheme="majorBidi" w:cstheme="majorBidi"/>
-        </w:rPr>
-        <w:t xml:space="preserve"> vary with time) will be assumed to have</w:t>
+        <w:t xml:space="preserve"> parts that don’t vary with time) will be assumed to have</w:t>
       </w:r>
       <w:r>
         <w:rPr>
@@ -5990,21 +6271,7 @@
         <w:rPr>
           <w:rFonts w:asciiTheme="majorBidi" w:eastAsiaTheme="minorEastAsia" w:hAnsiTheme="majorBidi" w:cstheme="majorBidi"/>
         </w:rPr>
-        <w:t xml:space="preserve">. However, it would be </w:t>
-      </w:r>
-      <w:proofErr w:type="gramStart"/>
-      <w:r>
-        <w:rPr>
-          <w:rFonts w:asciiTheme="majorBidi" w:eastAsiaTheme="minorEastAsia" w:hAnsiTheme="majorBidi" w:cstheme="majorBidi"/>
-        </w:rPr>
-        <w:t>fairly easy</w:t>
-      </w:r>
-      <w:proofErr w:type="gramEnd"/>
-      <w:r>
-        <w:rPr>
-          <w:rFonts w:asciiTheme="majorBidi" w:eastAsiaTheme="minorEastAsia" w:hAnsiTheme="majorBidi" w:cstheme="majorBidi"/>
-        </w:rPr>
-        <w:t xml:space="preserve"> to </w:t>
+        <w:t xml:space="preserve">. However, it would be fairly easy to </w:t>
       </w:r>
       <w:r>
         <w:rPr>
@@ -6089,7 +6356,6 @@
         <w:rPr>
           <w:rFonts w:asciiTheme="majorBidi" w:eastAsiaTheme="minorEastAsia" w:hAnsiTheme="majorBidi" w:cstheme="majorBidi"/>
         </w:rPr>
-        <w:lastRenderedPageBreak/>
         <w:t>The subscript ‘</w:t>
       </w:r>
       <w:r>
@@ -6206,8 +6472,34 @@
             <w:rPr>
               <w:rFonts w:ascii="Cambria Math" w:hAnsi="Cambria Math" w:cstheme="majorBidi"/>
             </w:rPr>
-            <m:t>=m</m:t>
+            <m:t>=</m:t>
           </m:r>
+          <m:sSub>
+            <m:sSubPr>
+              <m:ctrlPr>
+                <w:rPr>
+                  <w:rFonts w:ascii="Cambria Math" w:hAnsi="Cambria Math" w:cstheme="majorBidi"/>
+                  <w:i/>
+                </w:rPr>
+              </m:ctrlPr>
+            </m:sSubPr>
+            <m:e>
+              <m:r>
+                <w:rPr>
+                  <w:rFonts w:ascii="Cambria Math" w:hAnsi="Cambria Math" w:cstheme="majorBidi"/>
+                </w:rPr>
+                <m:t>m</m:t>
+              </m:r>
+            </m:e>
+            <m:sub>
+              <m:r>
+                <w:rPr>
+                  <w:rFonts w:ascii="Cambria Math" w:hAnsi="Cambria Math" w:cstheme="majorBidi"/>
+                </w:rPr>
+                <m:t>shell</m:t>
+              </m:r>
+            </m:sub>
+          </m:sSub>
           <m:d>
             <m:dPr>
               <m:ctrlPr>
@@ -6387,8 +6679,34 @@
             <w:rPr>
               <w:rFonts w:ascii="Cambria Math" w:hAnsi="Cambria Math" w:cstheme="majorBidi"/>
             </w:rPr>
-            <m:t>=m</m:t>
+            <m:t>=</m:t>
           </m:r>
+          <m:sSub>
+            <m:sSubPr>
+              <m:ctrlPr>
+                <w:rPr>
+                  <w:rFonts w:ascii="Cambria Math" w:hAnsi="Cambria Math" w:cstheme="majorBidi"/>
+                  <w:i/>
+                </w:rPr>
+              </m:ctrlPr>
+            </m:sSubPr>
+            <m:e>
+              <m:r>
+                <w:rPr>
+                  <w:rFonts w:ascii="Cambria Math" w:hAnsi="Cambria Math" w:cstheme="majorBidi"/>
+                </w:rPr>
+                <m:t>m</m:t>
+              </m:r>
+            </m:e>
+            <m:sub>
+              <m:r>
+                <w:rPr>
+                  <w:rFonts w:ascii="Cambria Math" w:hAnsi="Cambria Math" w:cstheme="majorBidi"/>
+                </w:rPr>
+                <m:t>shell</m:t>
+              </m:r>
+            </m:sub>
+          </m:sSub>
           <m:d>
             <m:dPr>
               <m:ctrlPr>
@@ -6768,15 +7086,7 @@
           <w:b/>
           <w:bCs/>
         </w:rPr>
-        <w:t xml:space="preserve"> </w:t>
-      </w:r>
-      <w:r>
-        <w:rPr>
-          <w:rFonts w:asciiTheme="majorBidi" w:eastAsiaTheme="minorEastAsia" w:hAnsiTheme="majorBidi" w:cstheme="majorBidi"/>
-          <w:b/>
-          <w:bCs/>
-        </w:rPr>
-        <w:t>will not rotate with the rocket</w:t>
+        <w:t xml:space="preserve"> will not rotate with the rocket</w:t>
       </w:r>
       <w:r>
         <w:rPr>
@@ -7195,21 +7505,7 @@
         <w:rPr>
           <w:rFonts w:asciiTheme="majorBidi" w:eastAsiaTheme="minorEastAsia" w:hAnsiTheme="majorBidi" w:cstheme="majorBidi"/>
         </w:rPr>
-        <w:t xml:space="preserve">Since </w:t>
-      </w:r>
-      <w:proofErr w:type="gramStart"/>
-      <w:r>
-        <w:rPr>
-          <w:rFonts w:asciiTheme="majorBidi" w:eastAsiaTheme="minorEastAsia" w:hAnsiTheme="majorBidi" w:cstheme="majorBidi"/>
-        </w:rPr>
-        <w:t>it’s</w:t>
-      </w:r>
-      <w:proofErr w:type="gramEnd"/>
-      <w:r>
-        <w:rPr>
-          <w:rFonts w:asciiTheme="majorBidi" w:eastAsiaTheme="minorEastAsia" w:hAnsiTheme="majorBidi" w:cstheme="majorBidi"/>
-        </w:rPr>
-        <w:t xml:space="preserve"> modelled as a solid cylinder:</w:t>
+        <w:t>Since it’s modelled as a solid cylinder:</w:t>
       </w:r>
     </w:p>
     <w:tbl>
@@ -7280,13 +7576,7 @@
                   <w:rPr>
                     <w:rFonts w:ascii="Cambria Math" w:hAnsi="Cambria Math" w:cstheme="majorBidi"/>
                   </w:rPr>
-                  <m:t>(t)=</m:t>
-                </m:r>
-                <m:r>
-                  <w:rPr>
-                    <w:rFonts w:ascii="Cambria Math" w:hAnsi="Cambria Math" w:cstheme="majorBidi"/>
-                  </w:rPr>
-                  <m:t>0</m:t>
+                  <m:t>(t)=0</m:t>
                 </m:r>
               </m:oMath>
             </m:oMathPara>
@@ -7985,6 +8275,9 @@
       <w:pPr>
         <w:keepNext/>
         <w:jc w:val="center"/>
+        <w:rPr>
+          <w:rFonts w:asciiTheme="majorBidi" w:hAnsiTheme="majorBidi" w:cstheme="majorBidi"/>
+        </w:rPr>
       </w:pPr>
       <w:r>
         <w:rPr>
@@ -8033,20 +8326,51 @@
       <w:pPr>
         <w:pStyle w:val="Caption"/>
         <w:jc w:val="center"/>
-      </w:pPr>
-      <w:r>
+        <w:rPr>
+          <w:rFonts w:cstheme="majorBidi"/>
+        </w:rPr>
+      </w:pPr>
+      <w:r>
+        <w:rPr>
+          <w:rFonts w:cstheme="majorBidi"/>
+        </w:rPr>
         <w:t xml:space="preserve">Figure </w:t>
       </w:r>
-      <w:fldSimple w:instr=" SEQ Figure \* ARABIC ">
-        <w:r>
-          <w:rPr>
-            <w:noProof/>
-          </w:rPr>
-          <w:t>3</w:t>
-        </w:r>
-      </w:fldSimple>
-      <w:r>
-        <w:rPr>
+      <w:r>
+        <w:rPr>
+          <w:rFonts w:cstheme="majorBidi"/>
+        </w:rPr>
+        <w:fldChar w:fldCharType="begin"/>
+      </w:r>
+      <w:r>
+        <w:rPr>
+          <w:rFonts w:cstheme="majorBidi"/>
+        </w:rPr>
+        <w:instrText xml:space="preserve"> SEQ Figure \* ARABIC </w:instrText>
+      </w:r>
+      <w:r>
+        <w:rPr>
+          <w:rFonts w:cstheme="majorBidi"/>
+        </w:rPr>
+        <w:fldChar w:fldCharType="separate"/>
+      </w:r>
+      <w:r>
+        <w:rPr>
+          <w:rFonts w:cstheme="majorBidi"/>
+          <w:noProof/>
+        </w:rPr>
+        <w:t>3</w:t>
+      </w:r>
+      <w:r>
+        <w:rPr>
+          <w:rFonts w:cstheme="majorBidi"/>
+          <w:noProof/>
+        </w:rPr>
+        <w:fldChar w:fldCharType="end"/>
+      </w:r>
+      <w:r>
+        <w:rPr>
+          <w:rFonts w:cstheme="majorBidi"/>
           <w:lang w:val="en-US"/>
         </w:rPr>
         <w:t>: Definitions of lengths</w:t>
@@ -8083,6 +8407,9 @@
               <w:pStyle w:val="Caption"/>
               <w:spacing w:before="80" w:after="120"/>
               <w:jc w:val="center"/>
+              <w:rPr>
+                <w:rFonts w:cstheme="majorBidi"/>
+              </w:rPr>
             </w:pPr>
             <m:oMathPara>
               <m:oMath>
@@ -8370,12 +8697,2088 @@
       </w:r>
       <w:bookmarkEnd w:id="11"/>
     </w:p>
-    <w:p/>
+    <w:p>
+      <w:pPr>
+        <w:rPr>
+          <w:rFonts w:asciiTheme="majorBidi" w:eastAsiaTheme="minorEastAsia" w:hAnsiTheme="majorBidi" w:cstheme="majorBidi"/>
+        </w:rPr>
+      </w:pPr>
+      <w:r>
+        <w:rPr>
+          <w:rFonts w:asciiTheme="majorBidi" w:eastAsiaTheme="minorEastAsia" w:hAnsiTheme="majorBidi" w:cstheme="majorBidi"/>
+        </w:rPr>
+        <w:t>The subscript ‘</w:t>
+      </w:r>
+      <w:r>
+        <w:rPr>
+          <w:rFonts w:asciiTheme="majorBidi" w:eastAsiaTheme="minorEastAsia" w:hAnsiTheme="majorBidi" w:cstheme="majorBidi"/>
+        </w:rPr>
+        <w:t>s</w:t>
+      </w:r>
+      <w:r>
+        <w:rPr>
+          <w:rFonts w:asciiTheme="majorBidi" w:eastAsiaTheme="minorEastAsia" w:hAnsiTheme="majorBidi" w:cstheme="majorBidi"/>
+        </w:rPr>
+        <w:t>’ refers to ‘</w:t>
+      </w:r>
+      <w:r>
+        <w:rPr>
+          <w:rFonts w:asciiTheme="majorBidi" w:eastAsiaTheme="minorEastAsia" w:hAnsiTheme="majorBidi" w:cstheme="majorBidi"/>
+        </w:rPr>
+        <w:t>solid</w:t>
+      </w:r>
+      <w:r>
+        <w:rPr>
+          <w:rFonts w:asciiTheme="majorBidi" w:eastAsiaTheme="minorEastAsia" w:hAnsiTheme="majorBidi" w:cstheme="majorBidi"/>
+        </w:rPr>
+        <w:t>. Note that:</w:t>
+      </w:r>
+    </w:p>
+    <w:p>
+      <w:pPr>
+        <w:pStyle w:val="ListParagraph"/>
+        <w:numPr>
+          <w:ilvl w:val="0"/>
+          <w:numId w:val="17"/>
+        </w:numPr>
+        <w:rPr>
+          <w:rFonts w:asciiTheme="majorBidi" w:eastAsiaTheme="minorEastAsia" w:hAnsiTheme="majorBidi" w:cstheme="majorBidi"/>
+        </w:rPr>
+      </w:pPr>
+      <w:r>
+        <w:rPr>
+          <w:rFonts w:asciiTheme="majorBidi" w:eastAsiaTheme="minorEastAsia" w:hAnsiTheme="majorBidi" w:cstheme="majorBidi"/>
+        </w:rPr>
+        <w:t xml:space="preserve">The mass of the </w:t>
+      </w:r>
+      <w:r>
+        <w:rPr>
+          <w:rFonts w:asciiTheme="majorBidi" w:eastAsiaTheme="minorEastAsia" w:hAnsiTheme="majorBidi" w:cstheme="majorBidi"/>
+        </w:rPr>
+        <w:t>solid</w:t>
+      </w:r>
+      <w:r>
+        <w:rPr>
+          <w:rFonts w:asciiTheme="majorBidi" w:eastAsiaTheme="minorEastAsia" w:hAnsiTheme="majorBidi" w:cstheme="majorBidi"/>
+        </w:rPr>
+        <w:t xml:space="preserve"> cylinder, </w:t>
+      </w:r>
+      <m:oMath>
+        <m:sSub>
+          <m:sSubPr>
+            <m:ctrlPr>
+              <w:rPr>
+                <w:rFonts w:ascii="Cambria Math" w:hAnsi="Cambria Math" w:cstheme="majorBidi"/>
+                <w:i/>
+              </w:rPr>
+            </m:ctrlPr>
+          </m:sSubPr>
+          <m:e>
+            <m:r>
+              <w:rPr>
+                <w:rFonts w:ascii="Cambria Math" w:hAnsi="Cambria Math" w:cstheme="majorBidi"/>
+              </w:rPr>
+              <m:t>m</m:t>
+            </m:r>
+          </m:e>
+          <m:sub>
+            <m:r>
+              <w:rPr>
+                <w:rFonts w:ascii="Cambria Math" w:hAnsi="Cambria Math" w:cstheme="majorBidi"/>
+              </w:rPr>
+              <m:t>s</m:t>
+            </m:r>
+          </m:sub>
+        </m:sSub>
+        <m:d>
+          <m:dPr>
+            <m:ctrlPr>
+              <w:rPr>
+                <w:rFonts w:ascii="Cambria Math" w:hAnsi="Cambria Math" w:cstheme="majorBidi"/>
+                <w:i/>
+              </w:rPr>
+            </m:ctrlPr>
+          </m:dPr>
+          <m:e>
+            <m:r>
+              <w:rPr>
+                <w:rFonts w:ascii="Cambria Math" w:hAnsi="Cambria Math" w:cstheme="majorBidi"/>
+              </w:rPr>
+              <m:t>t</m:t>
+            </m:r>
+          </m:e>
+        </m:d>
+      </m:oMath>
+      <w:r>
+        <w:rPr>
+          <w:rFonts w:asciiTheme="majorBidi" w:eastAsiaTheme="minorEastAsia" w:hAnsiTheme="majorBidi" w:cstheme="majorBidi"/>
+        </w:rPr>
+        <w:t>, is a function of time.</w:t>
+      </w:r>
+    </w:p>
+    <w:p>
+      <w:pPr>
+        <w:pStyle w:val="ListParagraph"/>
+        <w:numPr>
+          <w:ilvl w:val="0"/>
+          <w:numId w:val="17"/>
+        </w:numPr>
+        <w:rPr>
+          <w:rFonts w:asciiTheme="majorBidi" w:eastAsiaTheme="minorEastAsia" w:hAnsiTheme="majorBidi" w:cstheme="majorBidi"/>
+        </w:rPr>
+      </w:pPr>
+      <w:r>
+        <w:rPr>
+          <w:rFonts w:asciiTheme="majorBidi" w:eastAsiaTheme="minorEastAsia" w:hAnsiTheme="majorBidi" w:cstheme="majorBidi"/>
+        </w:rPr>
+        <w:t xml:space="preserve">The inner radius of the cylinder, </w:t>
+      </w:r>
+      <m:oMath>
+        <m:sSub>
+          <m:sSubPr>
+            <m:ctrlPr>
+              <w:rPr>
+                <w:rFonts w:ascii="Cambria Math" w:eastAsiaTheme="minorEastAsia" w:hAnsi="Cambria Math" w:cstheme="majorBidi"/>
+                <w:i/>
+              </w:rPr>
+            </m:ctrlPr>
+          </m:sSubPr>
+          <m:e>
+            <m:r>
+              <w:rPr>
+                <w:rFonts w:ascii="Cambria Math" w:eastAsiaTheme="minorEastAsia" w:hAnsi="Cambria Math" w:cstheme="majorBidi"/>
+              </w:rPr>
+              <m:t>r</m:t>
+            </m:r>
+          </m:e>
+          <m:sub>
+            <m:r>
+              <w:rPr>
+                <w:rFonts w:ascii="Cambria Math" w:eastAsiaTheme="minorEastAsia" w:hAnsi="Cambria Math" w:cstheme="majorBidi"/>
+              </w:rPr>
+              <m:t>i</m:t>
+            </m:r>
+            <m:r>
+              <w:rPr>
+                <w:rFonts w:ascii="Cambria Math" w:eastAsiaTheme="minorEastAsia" w:hAnsi="Cambria Math" w:cstheme="majorBidi"/>
+              </w:rPr>
+              <m:t>n,</m:t>
+            </m:r>
+            <m:r>
+              <w:rPr>
+                <w:rFonts w:ascii="Cambria Math" w:eastAsiaTheme="minorEastAsia" w:hAnsi="Cambria Math" w:cstheme="majorBidi"/>
+              </w:rPr>
+              <m:t xml:space="preserve"> </m:t>
+            </m:r>
+            <m:r>
+              <w:rPr>
+                <w:rFonts w:ascii="Cambria Math" w:eastAsiaTheme="minorEastAsia" w:hAnsi="Cambria Math" w:cstheme="majorBidi"/>
+              </w:rPr>
+              <m:t>s</m:t>
+            </m:r>
+          </m:sub>
+        </m:sSub>
+        <m:r>
+          <w:rPr>
+            <w:rFonts w:ascii="Cambria Math" w:eastAsiaTheme="minorEastAsia" w:hAnsi="Cambria Math" w:cstheme="majorBidi"/>
+          </w:rPr>
+          <m:t>(t)</m:t>
+        </m:r>
+      </m:oMath>
+      <w:r>
+        <w:rPr>
+          <w:rFonts w:asciiTheme="majorBidi" w:eastAsiaTheme="minorEastAsia" w:hAnsiTheme="majorBidi" w:cstheme="majorBidi"/>
+        </w:rPr>
+        <w:t>, is a function of time</w:t>
+      </w:r>
+      <w:r>
+        <w:rPr>
+          <w:rFonts w:asciiTheme="majorBidi" w:eastAsiaTheme="minorEastAsia" w:hAnsiTheme="majorBidi" w:cstheme="majorBidi"/>
+        </w:rPr>
+        <w:t>.</w:t>
+      </w:r>
+    </w:p>
+    <w:p>
+      <w:pPr>
+        <w:pStyle w:val="ListParagraph"/>
+        <w:numPr>
+          <w:ilvl w:val="0"/>
+          <w:numId w:val="17"/>
+        </w:numPr>
+        <w:rPr>
+          <w:rFonts w:asciiTheme="majorBidi" w:eastAsiaTheme="minorEastAsia" w:hAnsiTheme="majorBidi" w:cstheme="majorBidi"/>
+        </w:rPr>
+      </w:pPr>
+      <w:r>
+        <w:rPr>
+          <w:rFonts w:asciiTheme="majorBidi" w:eastAsiaTheme="minorEastAsia" w:hAnsiTheme="majorBidi" w:cstheme="majorBidi"/>
+        </w:rPr>
+        <w:t xml:space="preserve">The </w:t>
+      </w:r>
+      <w:r>
+        <w:rPr>
+          <w:rFonts w:asciiTheme="majorBidi" w:eastAsiaTheme="minorEastAsia" w:hAnsiTheme="majorBidi" w:cstheme="majorBidi"/>
+        </w:rPr>
+        <w:t>length</w:t>
+      </w:r>
+      <w:r>
+        <w:rPr>
+          <w:rFonts w:asciiTheme="majorBidi" w:eastAsiaTheme="minorEastAsia" w:hAnsiTheme="majorBidi" w:cstheme="majorBidi"/>
+        </w:rPr>
+        <w:t xml:space="preserve"> of the </w:t>
+      </w:r>
+      <w:r>
+        <w:rPr>
+          <w:rFonts w:asciiTheme="majorBidi" w:eastAsiaTheme="minorEastAsia" w:hAnsiTheme="majorBidi" w:cstheme="majorBidi"/>
+        </w:rPr>
+        <w:t>solid</w:t>
+      </w:r>
+      <w:r>
+        <w:rPr>
+          <w:rFonts w:asciiTheme="majorBidi" w:eastAsiaTheme="minorEastAsia" w:hAnsiTheme="majorBidi" w:cstheme="majorBidi"/>
+        </w:rPr>
+        <w:t xml:space="preserve"> cylinder, </w:t>
+      </w:r>
+      <m:oMath>
+        <m:sSub>
+          <m:sSubPr>
+            <m:ctrlPr>
+              <w:rPr>
+                <w:rFonts w:ascii="Cambria Math" w:hAnsi="Cambria Math" w:cstheme="majorBidi"/>
+                <w:i/>
+              </w:rPr>
+            </m:ctrlPr>
+          </m:sSubPr>
+          <m:e>
+            <m:r>
+              <w:rPr>
+                <w:rFonts w:ascii="Cambria Math" w:hAnsi="Cambria Math" w:cstheme="majorBidi"/>
+              </w:rPr>
+              <m:t>l</m:t>
+            </m:r>
+          </m:e>
+          <m:sub>
+            <m:r>
+              <w:rPr>
+                <w:rFonts w:ascii="Cambria Math" w:hAnsi="Cambria Math" w:cstheme="majorBidi"/>
+              </w:rPr>
+              <m:t>s</m:t>
+            </m:r>
+          </m:sub>
+        </m:sSub>
+      </m:oMath>
+      <w:r>
+        <w:rPr>
+          <w:rFonts w:asciiTheme="majorBidi" w:eastAsiaTheme="minorEastAsia" w:hAnsiTheme="majorBidi" w:cstheme="majorBidi"/>
+        </w:rPr>
+        <w:t xml:space="preserve">, is </w:t>
+      </w:r>
+      <w:r>
+        <w:rPr>
+          <w:rFonts w:asciiTheme="majorBidi" w:eastAsiaTheme="minorEastAsia" w:hAnsiTheme="majorBidi" w:cstheme="majorBidi"/>
+        </w:rPr>
+        <w:t>a constant.</w:t>
+      </w:r>
+    </w:p>
+    <w:p>
+      <w:pPr>
+        <w:pStyle w:val="ListParagraph"/>
+        <w:numPr>
+          <w:ilvl w:val="0"/>
+          <w:numId w:val="17"/>
+        </w:numPr>
+        <w:rPr>
+          <w:rFonts w:asciiTheme="majorBidi" w:eastAsiaTheme="minorEastAsia" w:hAnsiTheme="majorBidi" w:cstheme="majorBidi"/>
+        </w:rPr>
+      </w:pPr>
+      <w:r>
+        <w:rPr>
+          <w:rFonts w:asciiTheme="majorBidi" w:eastAsiaTheme="minorEastAsia" w:hAnsiTheme="majorBidi" w:cstheme="majorBidi"/>
+        </w:rPr>
+        <w:t>The density of the solid cylinder,</w:t>
+      </w:r>
+      <m:oMath>
+        <m:r>
+          <w:rPr>
+            <w:rFonts w:ascii="Cambria Math" w:eastAsiaTheme="minorEastAsia" w:hAnsi="Cambria Math" w:cstheme="majorBidi"/>
+            <w:lang w:val="en-US"/>
+          </w:rPr>
+          <m:t xml:space="preserve"> </m:t>
+        </m:r>
+        <m:sSub>
+          <m:sSubPr>
+            <m:ctrlPr>
+              <w:rPr>
+                <w:rFonts w:ascii="Cambria Math" w:eastAsiaTheme="minorEastAsia" w:hAnsi="Cambria Math" w:cstheme="majorBidi"/>
+                <w:i/>
+                <w:lang w:val="en-US"/>
+              </w:rPr>
+            </m:ctrlPr>
+          </m:sSubPr>
+          <m:e>
+            <m:r>
+              <w:rPr>
+                <w:rFonts w:ascii="Cambria Math" w:eastAsiaTheme="minorEastAsia" w:hAnsi="Cambria Math" w:cstheme="majorBidi"/>
+                <w:lang w:val="en-US"/>
+              </w:rPr>
+              <m:t>ρ</m:t>
+            </m:r>
+          </m:e>
+          <m:sub>
+            <m:r>
+              <w:rPr>
+                <w:rFonts w:ascii="Cambria Math" w:eastAsiaTheme="minorEastAsia" w:hAnsi="Cambria Math" w:cstheme="majorBidi"/>
+                <w:lang w:val="en-US"/>
+              </w:rPr>
+              <m:t>s</m:t>
+            </m:r>
+          </m:sub>
+        </m:sSub>
+      </m:oMath>
+      <w:r>
+        <w:rPr>
+          <w:rFonts w:asciiTheme="majorBidi" w:eastAsiaTheme="minorEastAsia" w:hAnsiTheme="majorBidi" w:cstheme="majorBidi"/>
+          <w:lang w:val="en-US"/>
+        </w:rPr>
+        <w:t>, is a constant.</w:t>
+      </w:r>
+      <w:r>
+        <w:rPr>
+          <w:rFonts w:asciiTheme="majorBidi" w:eastAsiaTheme="minorEastAsia" w:hAnsiTheme="majorBidi" w:cstheme="majorBidi"/>
+        </w:rPr>
+        <w:t xml:space="preserve"> </w:t>
+      </w:r>
+    </w:p>
+    <w:p>
+      <w:pPr>
+        <w:pStyle w:val="ListParagraph"/>
+        <w:numPr>
+          <w:ilvl w:val="0"/>
+          <w:numId w:val="17"/>
+        </w:numPr>
+        <w:spacing w:after="120"/>
+        <w:rPr>
+          <w:rFonts w:asciiTheme="majorBidi" w:eastAsiaTheme="minorEastAsia" w:hAnsiTheme="majorBidi" w:cstheme="majorBidi"/>
+        </w:rPr>
+      </w:pPr>
+      <w:r>
+        <w:rPr>
+          <w:rFonts w:asciiTheme="majorBidi" w:eastAsiaTheme="minorEastAsia" w:hAnsiTheme="majorBidi" w:cstheme="majorBidi"/>
+        </w:rPr>
+        <w:t>The</w:t>
+      </w:r>
+      <w:r>
+        <w:rPr>
+          <w:rFonts w:asciiTheme="majorBidi" w:eastAsiaTheme="minorEastAsia" w:hAnsiTheme="majorBidi" w:cstheme="majorBidi"/>
+        </w:rPr>
+        <w:t xml:space="preserve"> centre of mass </w:t>
+      </w:r>
+      <w:r>
+        <w:rPr>
+          <w:rFonts w:asciiTheme="majorBidi" w:eastAsiaTheme="minorEastAsia" w:hAnsiTheme="majorBidi" w:cstheme="majorBidi"/>
+        </w:rPr>
+        <w:t xml:space="preserve">of the solid fuel, </w:t>
+      </w:r>
+      <m:oMath>
+        <m:sSub>
+          <m:sSubPr>
+            <m:ctrlPr>
+              <w:rPr>
+                <w:rFonts w:ascii="Cambria Math" w:eastAsiaTheme="minorEastAsia" w:hAnsi="Cambria Math" w:cstheme="majorBidi"/>
+                <w:i/>
+                <w:noProof/>
+              </w:rPr>
+            </m:ctrlPr>
+          </m:sSubPr>
+          <m:e>
+            <m:acc>
+              <m:accPr>
+                <m:chr m:val="̅"/>
+                <m:ctrlPr>
+                  <w:rPr>
+                    <w:rFonts w:ascii="Cambria Math" w:eastAsiaTheme="minorEastAsia" w:hAnsi="Cambria Math" w:cstheme="majorBidi"/>
+                    <w:i/>
+                    <w:noProof/>
+                  </w:rPr>
+                </m:ctrlPr>
+              </m:accPr>
+              <m:e>
+                <m:r>
+                  <w:rPr>
+                    <w:rFonts w:ascii="Cambria Math" w:eastAsiaTheme="minorEastAsia" w:hAnsi="Cambria Math" w:cstheme="majorBidi"/>
+                    <w:noProof/>
+                  </w:rPr>
+                  <m:t>x</m:t>
+                </m:r>
+              </m:e>
+            </m:acc>
+          </m:e>
+          <m:sub>
+            <m:r>
+              <w:rPr>
+                <w:rFonts w:ascii="Cambria Math" w:eastAsiaTheme="minorEastAsia" w:hAnsi="Cambria Math" w:cstheme="majorBidi"/>
+                <w:noProof/>
+              </w:rPr>
+              <m:t>s</m:t>
+            </m:r>
+          </m:sub>
+        </m:sSub>
+      </m:oMath>
+      <w:r>
+        <w:rPr>
+          <w:rFonts w:asciiTheme="majorBidi" w:eastAsiaTheme="minorEastAsia" w:hAnsiTheme="majorBidi" w:cstheme="majorBidi"/>
+        </w:rPr>
+        <w:t>, i</w:t>
+      </w:r>
+      <w:r>
+        <w:rPr>
+          <w:rFonts w:asciiTheme="majorBidi" w:eastAsiaTheme="minorEastAsia" w:hAnsiTheme="majorBidi" w:cstheme="majorBidi"/>
+        </w:rPr>
+        <w:t xml:space="preserve">s a </w:t>
+      </w:r>
+      <w:r>
+        <w:rPr>
+          <w:rFonts w:asciiTheme="majorBidi" w:eastAsiaTheme="minorEastAsia" w:hAnsiTheme="majorBidi" w:cstheme="majorBidi"/>
+        </w:rPr>
+        <w:t>constant</w:t>
+      </w:r>
+      <w:r>
+        <w:rPr>
+          <w:rFonts w:asciiTheme="majorBidi" w:eastAsiaTheme="minorEastAsia" w:hAnsiTheme="majorBidi" w:cstheme="majorBidi"/>
+        </w:rPr>
+        <w:t xml:space="preserve"> (since the cylinder’s height </w:t>
+      </w:r>
+      <w:r>
+        <w:rPr>
+          <w:rFonts w:asciiTheme="majorBidi" w:eastAsiaTheme="minorEastAsia" w:hAnsiTheme="majorBidi" w:cstheme="majorBidi"/>
+        </w:rPr>
+        <w:t>is constant</w:t>
+      </w:r>
+      <w:r>
+        <w:rPr>
+          <w:rFonts w:asciiTheme="majorBidi" w:eastAsiaTheme="minorEastAsia" w:hAnsiTheme="majorBidi" w:cstheme="majorBidi"/>
+        </w:rPr>
+        <w:t>)</w:t>
+      </w:r>
+      <w:r>
+        <w:rPr>
+          <w:rFonts w:asciiTheme="majorBidi" w:eastAsiaTheme="minorEastAsia" w:hAnsiTheme="majorBidi" w:cstheme="majorBidi"/>
+        </w:rPr>
+        <w:t>.</w:t>
+      </w:r>
+      <w:r>
+        <w:rPr>
+          <w:rFonts w:asciiTheme="majorBidi" w:eastAsiaTheme="minorEastAsia" w:hAnsiTheme="majorBidi" w:cstheme="majorBidi"/>
+        </w:rPr>
+        <w:t xml:space="preserve"> </w:t>
+      </w:r>
+    </w:p>
+    <w:p>
+      <w:pPr>
+        <w:spacing w:after="120"/>
+        <w:rPr>
+          <w:rFonts w:asciiTheme="majorBidi" w:eastAsiaTheme="minorEastAsia" w:hAnsiTheme="majorBidi" w:cstheme="majorBidi"/>
+        </w:rPr>
+      </w:pPr>
+    </w:p>
+    <w:tbl>
+      <w:tblPr>
+        <w:tblStyle w:val="TableGrid"/>
+        <w:tblW w:w="0" w:type="auto"/>
+        <w:jc w:val="center"/>
+        <w:tblLook w:val="04A0" w:firstRow="1" w:lastRow="0" w:firstColumn="1" w:lastColumn="0" w:noHBand="0" w:noVBand="1"/>
+      </w:tblPr>
+      <w:tblGrid>
+        <w:gridCol w:w="867"/>
+      </w:tblGrid>
+      <w:tr>
+        <w:trPr>
+          <w:jc w:val="center"/>
+        </w:trPr>
+        <w:tc>
+          <w:tcPr>
+            <w:tcW w:w="0" w:type="auto"/>
+            <w:tcBorders>
+              <w:top w:val="single" w:sz="8" w:space="0" w:color="auto"/>
+              <w:left w:val="single" w:sz="8" w:space="0" w:color="auto"/>
+              <w:bottom w:val="single" w:sz="8" w:space="0" w:color="auto"/>
+              <w:right w:val="single" w:sz="8" w:space="0" w:color="auto"/>
+            </w:tcBorders>
+            <w:vAlign w:val="center"/>
+          </w:tcPr>
+          <w:p>
+            <w:pPr>
+              <w:pStyle w:val="ListParagraph"/>
+              <w:spacing w:before="120" w:after="120"/>
+              <w:ind w:left="360"/>
+              <w:rPr>
+                <w:rFonts w:asciiTheme="majorBidi" w:eastAsiaTheme="minorEastAsia" w:hAnsiTheme="majorBidi" w:cstheme="majorBidi"/>
+              </w:rPr>
+            </w:pPr>
+            <m:oMathPara>
+              <m:oMath>
+                <m:sSub>
+                  <m:sSubPr>
+                    <m:ctrlPr>
+                      <w:rPr>
+                        <w:rFonts w:ascii="Cambria Math" w:eastAsiaTheme="minorEastAsia" w:hAnsi="Cambria Math" w:cstheme="majorBidi"/>
+                        <w:i/>
+                        <w:noProof/>
+                      </w:rPr>
+                    </m:ctrlPr>
+                  </m:sSubPr>
+                  <m:e>
+                    <m:acc>
+                      <m:accPr>
+                        <m:chr m:val="̅"/>
+                        <m:ctrlPr>
+                          <w:rPr>
+                            <w:rFonts w:ascii="Cambria Math" w:eastAsiaTheme="minorEastAsia" w:hAnsi="Cambria Math" w:cstheme="majorBidi"/>
+                            <w:i/>
+                            <w:noProof/>
+                          </w:rPr>
+                        </m:ctrlPr>
+                      </m:accPr>
+                      <m:e>
+                        <m:r>
+                          <w:rPr>
+                            <w:rFonts w:ascii="Cambria Math" w:eastAsiaTheme="minorEastAsia" w:hAnsi="Cambria Math" w:cstheme="majorBidi"/>
+                            <w:noProof/>
+                          </w:rPr>
+                          <m:t>x</m:t>
+                        </m:r>
+                      </m:e>
+                    </m:acc>
+                  </m:e>
+                  <m:sub>
+                    <m:r>
+                      <w:rPr>
+                        <w:rFonts w:ascii="Cambria Math" w:eastAsiaTheme="minorEastAsia" w:hAnsi="Cambria Math" w:cstheme="majorBidi"/>
+                        <w:noProof/>
+                      </w:rPr>
+                      <m:t>s</m:t>
+                    </m:r>
+                  </m:sub>
+                </m:sSub>
+                <m:r>
+                  <w:rPr>
+                    <w:rFonts w:ascii="Cambria Math" w:eastAsiaTheme="minorEastAsia" w:hAnsi="Cambria Math" w:cstheme="majorBidi"/>
+                    <w:noProof/>
+                  </w:rPr>
+                  <m:t>=</m:t>
+                </m:r>
+                <m:f>
+                  <m:fPr>
+                    <m:ctrlPr>
+                      <w:rPr>
+                        <w:rFonts w:ascii="Cambria Math" w:eastAsiaTheme="minorEastAsia" w:hAnsi="Cambria Math" w:cstheme="majorBidi"/>
+                        <w:i/>
+                        <w:noProof/>
+                      </w:rPr>
+                    </m:ctrlPr>
+                  </m:fPr>
+                  <m:num>
+                    <m:sSub>
+                      <m:sSubPr>
+                        <m:ctrlPr>
+                          <w:rPr>
+                            <w:rFonts w:ascii="Cambria Math" w:eastAsiaTheme="minorEastAsia" w:hAnsi="Cambria Math" w:cstheme="majorBidi"/>
+                            <w:i/>
+                            <w:noProof/>
+                          </w:rPr>
+                        </m:ctrlPr>
+                      </m:sSubPr>
+                      <m:e>
+                        <m:r>
+                          <w:rPr>
+                            <w:rFonts w:ascii="Cambria Math" w:eastAsiaTheme="minorEastAsia" w:hAnsi="Cambria Math" w:cstheme="majorBidi"/>
+                            <w:noProof/>
+                          </w:rPr>
+                          <m:t>l</m:t>
+                        </m:r>
+                      </m:e>
+                      <m:sub>
+                        <m:r>
+                          <w:rPr>
+                            <w:rFonts w:ascii="Cambria Math" w:eastAsiaTheme="minorEastAsia" w:hAnsi="Cambria Math" w:cstheme="majorBidi"/>
+                            <w:noProof/>
+                          </w:rPr>
+                          <m:t>s</m:t>
+                        </m:r>
+                      </m:sub>
+                    </m:sSub>
+                  </m:num>
+                  <m:den>
+                    <m:r>
+                      <w:rPr>
+                        <w:rFonts w:ascii="Cambria Math" w:eastAsiaTheme="minorEastAsia" w:hAnsi="Cambria Math" w:cstheme="majorBidi"/>
+                        <w:noProof/>
+                      </w:rPr>
+                      <m:t>2</m:t>
+                    </m:r>
+                  </m:den>
+                </m:f>
+              </m:oMath>
+            </m:oMathPara>
+          </w:p>
+        </w:tc>
+      </w:tr>
+    </w:tbl>
+    <w:p>
+      <w:pPr>
+        <w:spacing w:before="120"/>
+        <w:rPr>
+          <w:rFonts w:asciiTheme="majorBidi" w:eastAsiaTheme="minorEastAsia" w:hAnsiTheme="majorBidi" w:cstheme="majorBidi"/>
+        </w:rPr>
+      </w:pPr>
+      <w:r>
+        <w:rPr>
+          <w:rFonts w:asciiTheme="majorBidi" w:eastAsiaTheme="minorEastAsia" w:hAnsiTheme="majorBidi" w:cstheme="majorBidi"/>
+        </w:rPr>
+        <w:t xml:space="preserve">The </w:t>
+      </w:r>
+      <w:r>
+        <w:rPr>
+          <w:rFonts w:asciiTheme="majorBidi" w:eastAsiaTheme="minorEastAsia" w:hAnsiTheme="majorBidi" w:cstheme="majorBidi"/>
+        </w:rPr>
+        <w:t>inner radius of the cylinder varies with time, and is given by:</w:t>
+      </w:r>
+    </w:p>
+    <w:p>
+      <w:pPr>
+        <w:rPr>
+          <w:rFonts w:asciiTheme="majorBidi" w:eastAsiaTheme="minorEastAsia" w:hAnsiTheme="majorBidi" w:cstheme="majorBidi"/>
+        </w:rPr>
+      </w:pPr>
+      <m:oMathPara>
+        <m:oMath>
+          <m:r>
+            <w:rPr>
+              <w:rFonts w:ascii="Cambria Math" w:eastAsiaTheme="minorEastAsia" w:hAnsi="Cambria Math" w:cstheme="majorBidi"/>
+            </w:rPr>
+            <m:t>V</m:t>
+          </m:r>
+          <m:d>
+            <m:dPr>
+              <m:ctrlPr>
+                <w:rPr>
+                  <w:rFonts w:ascii="Cambria Math" w:eastAsiaTheme="minorEastAsia" w:hAnsi="Cambria Math" w:cstheme="majorBidi"/>
+                  <w:i/>
+                </w:rPr>
+              </m:ctrlPr>
+            </m:dPr>
+            <m:e>
+              <m:r>
+                <w:rPr>
+                  <w:rFonts w:ascii="Cambria Math" w:eastAsiaTheme="minorEastAsia" w:hAnsi="Cambria Math" w:cstheme="majorBidi"/>
+                </w:rPr>
+                <m:t>t</m:t>
+              </m:r>
+            </m:e>
+          </m:d>
+          <m:r>
+            <w:rPr>
+              <w:rFonts w:ascii="Cambria Math" w:eastAsiaTheme="minorEastAsia" w:hAnsi="Cambria Math" w:cstheme="majorBidi"/>
+            </w:rPr>
+            <m:t>=</m:t>
+          </m:r>
+          <m:f>
+            <m:fPr>
+              <m:ctrlPr>
+                <w:rPr>
+                  <w:rFonts w:ascii="Cambria Math" w:eastAsiaTheme="minorEastAsia" w:hAnsi="Cambria Math" w:cstheme="majorBidi"/>
+                  <w:i/>
+                </w:rPr>
+              </m:ctrlPr>
+            </m:fPr>
+            <m:num>
+              <m:sSub>
+                <m:sSubPr>
+                  <m:ctrlPr>
+                    <w:rPr>
+                      <w:rFonts w:ascii="Cambria Math" w:eastAsiaTheme="minorEastAsia" w:hAnsi="Cambria Math" w:cstheme="majorBidi"/>
+                      <w:i/>
+                    </w:rPr>
+                  </m:ctrlPr>
+                </m:sSubPr>
+                <m:e>
+                  <m:r>
+                    <w:rPr>
+                      <w:rFonts w:ascii="Cambria Math" w:eastAsiaTheme="minorEastAsia" w:hAnsi="Cambria Math" w:cstheme="majorBidi"/>
+                    </w:rPr>
+                    <m:t>m</m:t>
+                  </m:r>
+                </m:e>
+                <m:sub>
+                  <m:r>
+                    <w:rPr>
+                      <w:rFonts w:ascii="Cambria Math" w:eastAsiaTheme="minorEastAsia" w:hAnsi="Cambria Math" w:cstheme="majorBidi"/>
+                    </w:rPr>
+                    <m:t>s</m:t>
+                  </m:r>
+                </m:sub>
+              </m:sSub>
+              <m:d>
+                <m:dPr>
+                  <m:ctrlPr>
+                    <w:rPr>
+                      <w:rFonts w:ascii="Cambria Math" w:eastAsiaTheme="minorEastAsia" w:hAnsi="Cambria Math" w:cstheme="majorBidi"/>
+                      <w:i/>
+                    </w:rPr>
+                  </m:ctrlPr>
+                </m:dPr>
+                <m:e>
+                  <m:r>
+                    <w:rPr>
+                      <w:rFonts w:ascii="Cambria Math" w:eastAsiaTheme="minorEastAsia" w:hAnsi="Cambria Math" w:cstheme="majorBidi"/>
+                    </w:rPr>
+                    <m:t>t</m:t>
+                  </m:r>
+                </m:e>
+              </m:d>
+            </m:num>
+            <m:den>
+              <m:sSub>
+                <m:sSubPr>
+                  <m:ctrlPr>
+                    <w:rPr>
+                      <w:rFonts w:ascii="Cambria Math" w:eastAsiaTheme="minorEastAsia" w:hAnsi="Cambria Math" w:cstheme="majorBidi"/>
+                      <w:i/>
+                      <w:lang w:val="en-US"/>
+                    </w:rPr>
+                  </m:ctrlPr>
+                </m:sSubPr>
+                <m:e>
+                  <m:r>
+                    <w:rPr>
+                      <w:rFonts w:ascii="Cambria Math" w:eastAsiaTheme="minorEastAsia" w:hAnsi="Cambria Math" w:cstheme="majorBidi"/>
+                      <w:lang w:val="en-US"/>
+                    </w:rPr>
+                    <m:t>ρ</m:t>
+                  </m:r>
+                </m:e>
+                <m:sub>
+                  <m:r>
+                    <w:rPr>
+                      <w:rFonts w:ascii="Cambria Math" w:eastAsiaTheme="minorEastAsia" w:hAnsi="Cambria Math" w:cstheme="majorBidi"/>
+                      <w:lang w:val="en-US"/>
+                    </w:rPr>
+                    <m:t>s</m:t>
+                  </m:r>
+                </m:sub>
+              </m:sSub>
+            </m:den>
+          </m:f>
+          <m:r>
+            <w:rPr>
+              <w:rFonts w:ascii="Cambria Math" w:eastAsiaTheme="minorEastAsia" w:hAnsi="Cambria Math" w:cstheme="majorBidi"/>
+            </w:rPr>
+            <m:t>=</m:t>
+          </m:r>
+          <m:r>
+            <w:rPr>
+              <w:rFonts w:ascii="Cambria Math" w:eastAsiaTheme="minorEastAsia" w:hAnsi="Cambria Math" w:cstheme="majorBidi"/>
+            </w:rPr>
+            <m:t>π</m:t>
+          </m:r>
+          <m:d>
+            <m:dPr>
+              <m:ctrlPr>
+                <w:rPr>
+                  <w:rFonts w:ascii="Cambria Math" w:eastAsiaTheme="minorEastAsia" w:hAnsi="Cambria Math" w:cstheme="majorBidi"/>
+                  <w:i/>
+                </w:rPr>
+              </m:ctrlPr>
+            </m:dPr>
+            <m:e>
+              <m:sSubSup>
+                <m:sSubSupPr>
+                  <m:ctrlPr>
+                    <w:rPr>
+                      <w:rFonts w:ascii="Cambria Math" w:eastAsiaTheme="minorEastAsia" w:hAnsi="Cambria Math" w:cstheme="majorBidi"/>
+                      <w:i/>
+                    </w:rPr>
+                  </m:ctrlPr>
+                </m:sSubSupPr>
+                <m:e>
+                  <m:r>
+                    <w:rPr>
+                      <w:rFonts w:ascii="Cambria Math" w:eastAsiaTheme="minorEastAsia" w:hAnsi="Cambria Math" w:cstheme="majorBidi"/>
+                    </w:rPr>
+                    <m:t>r</m:t>
+                  </m:r>
+                </m:e>
+                <m:sub>
+                  <m:r>
+                    <w:rPr>
+                      <w:rFonts w:ascii="Cambria Math" w:eastAsiaTheme="minorEastAsia" w:hAnsi="Cambria Math" w:cstheme="majorBidi"/>
+                    </w:rPr>
+                    <m:t>out,s</m:t>
+                  </m:r>
+                </m:sub>
+                <m:sup>
+                  <m:r>
+                    <w:rPr>
+                      <w:rFonts w:ascii="Cambria Math" w:eastAsiaTheme="minorEastAsia" w:hAnsi="Cambria Math" w:cstheme="majorBidi"/>
+                    </w:rPr>
+                    <m:t>2</m:t>
+                  </m:r>
+                </m:sup>
+              </m:sSubSup>
+              <m:r>
+                <w:rPr>
+                  <w:rFonts w:ascii="Cambria Math" w:eastAsiaTheme="minorEastAsia" w:hAnsi="Cambria Math" w:cstheme="majorBidi"/>
+                </w:rPr>
+                <m:t>-</m:t>
+              </m:r>
+              <m:sSubSup>
+                <m:sSubSupPr>
+                  <m:ctrlPr>
+                    <w:rPr>
+                      <w:rFonts w:ascii="Cambria Math" w:eastAsiaTheme="minorEastAsia" w:hAnsi="Cambria Math" w:cstheme="majorBidi"/>
+                      <w:i/>
+                    </w:rPr>
+                  </m:ctrlPr>
+                </m:sSubSupPr>
+                <m:e>
+                  <m:r>
+                    <w:rPr>
+                      <w:rFonts w:ascii="Cambria Math" w:eastAsiaTheme="minorEastAsia" w:hAnsi="Cambria Math" w:cstheme="majorBidi"/>
+                    </w:rPr>
+                    <m:t>r</m:t>
+                  </m:r>
+                </m:e>
+                <m:sub>
+                  <m:r>
+                    <w:rPr>
+                      <w:rFonts w:ascii="Cambria Math" w:eastAsiaTheme="minorEastAsia" w:hAnsi="Cambria Math" w:cstheme="majorBidi"/>
+                    </w:rPr>
+                    <m:t>in,s</m:t>
+                  </m:r>
+                </m:sub>
+                <m:sup>
+                  <m:r>
+                    <w:rPr>
+                      <w:rFonts w:ascii="Cambria Math" w:eastAsiaTheme="minorEastAsia" w:hAnsi="Cambria Math" w:cstheme="majorBidi"/>
+                    </w:rPr>
+                    <m:t>2</m:t>
+                  </m:r>
+                </m:sup>
+              </m:sSubSup>
+            </m:e>
+          </m:d>
+          <m:sSub>
+            <m:sSubPr>
+              <m:ctrlPr>
+                <w:rPr>
+                  <w:rFonts w:ascii="Cambria Math" w:eastAsiaTheme="minorEastAsia" w:hAnsi="Cambria Math" w:cstheme="majorBidi"/>
+                  <w:i/>
+                </w:rPr>
+              </m:ctrlPr>
+            </m:sSubPr>
+            <m:e>
+              <m:r>
+                <w:rPr>
+                  <w:rFonts w:ascii="Cambria Math" w:eastAsiaTheme="minorEastAsia" w:hAnsi="Cambria Math" w:cstheme="majorBidi"/>
+                </w:rPr>
+                <m:t>l</m:t>
+              </m:r>
+            </m:e>
+            <m:sub>
+              <m:r>
+                <w:rPr>
+                  <w:rFonts w:ascii="Cambria Math" w:eastAsiaTheme="minorEastAsia" w:hAnsi="Cambria Math" w:cstheme="majorBidi"/>
+                </w:rPr>
+                <m:t>s</m:t>
+              </m:r>
+            </m:sub>
+          </m:sSub>
+        </m:oMath>
+      </m:oMathPara>
+    </w:p>
+    <w:tbl>
+      <w:tblPr>
+        <w:tblStyle w:val="TableGrid"/>
+        <w:tblW w:w="0" w:type="auto"/>
+        <w:jc w:val="center"/>
+        <w:tblLook w:val="04A0" w:firstRow="1" w:lastRow="0" w:firstColumn="1" w:lastColumn="0" w:noHBand="0" w:noVBand="1"/>
+      </w:tblPr>
+      <w:tblGrid>
+        <w:gridCol w:w="2312"/>
+      </w:tblGrid>
+      <w:tr>
+        <w:trPr>
+          <w:jc w:val="center"/>
+        </w:trPr>
+        <w:tc>
+          <w:tcPr>
+            <w:tcW w:w="0" w:type="auto"/>
+            <w:tcBorders>
+              <w:top w:val="single" w:sz="8" w:space="0" w:color="auto"/>
+              <w:left w:val="single" w:sz="8" w:space="0" w:color="auto"/>
+              <w:bottom w:val="single" w:sz="8" w:space="0" w:color="auto"/>
+              <w:right w:val="single" w:sz="8" w:space="0" w:color="auto"/>
+            </w:tcBorders>
+          </w:tcPr>
+          <w:p>
+            <w:pPr>
+              <w:spacing w:before="120" w:after="120"/>
+              <w:rPr>
+                <w:rFonts w:asciiTheme="majorBidi" w:eastAsiaTheme="minorEastAsia" w:hAnsiTheme="majorBidi" w:cstheme="majorBidi"/>
+              </w:rPr>
+            </w:pPr>
+            <m:oMathPara>
+              <m:oMath>
+                <m:sSub>
+                  <m:sSubPr>
+                    <m:ctrlPr>
+                      <w:rPr>
+                        <w:rFonts w:ascii="Cambria Math" w:eastAsiaTheme="minorEastAsia" w:hAnsi="Cambria Math" w:cstheme="majorBidi"/>
+                        <w:i/>
+                      </w:rPr>
+                    </m:ctrlPr>
+                  </m:sSubPr>
+                  <m:e>
+                    <m:r>
+                      <w:rPr>
+                        <w:rFonts w:ascii="Cambria Math" w:eastAsiaTheme="minorEastAsia" w:hAnsi="Cambria Math" w:cstheme="majorBidi"/>
+                      </w:rPr>
+                      <m:t>r</m:t>
+                    </m:r>
+                  </m:e>
+                  <m:sub>
+                    <m:r>
+                      <w:rPr>
+                        <w:rFonts w:ascii="Cambria Math" w:eastAsiaTheme="minorEastAsia" w:hAnsi="Cambria Math" w:cstheme="majorBidi"/>
+                      </w:rPr>
+                      <m:t>in,s</m:t>
+                    </m:r>
+                  </m:sub>
+                </m:sSub>
+                <m:r>
+                  <w:rPr>
+                    <w:rFonts w:ascii="Cambria Math" w:eastAsiaTheme="minorEastAsia" w:hAnsi="Cambria Math" w:cstheme="majorBidi"/>
+                  </w:rPr>
+                  <m:t>=</m:t>
+                </m:r>
+                <m:rad>
+                  <m:radPr>
+                    <m:degHide m:val="1"/>
+                    <m:ctrlPr>
+                      <w:rPr>
+                        <w:rFonts w:ascii="Cambria Math" w:eastAsiaTheme="minorEastAsia" w:hAnsi="Cambria Math" w:cstheme="majorBidi"/>
+                        <w:i/>
+                      </w:rPr>
+                    </m:ctrlPr>
+                  </m:radPr>
+                  <m:deg/>
+                  <m:e>
+                    <m:sSubSup>
+                      <m:sSubSupPr>
+                        <m:ctrlPr>
+                          <w:rPr>
+                            <w:rFonts w:ascii="Cambria Math" w:eastAsiaTheme="minorEastAsia" w:hAnsi="Cambria Math" w:cstheme="majorBidi"/>
+                            <w:i/>
+                          </w:rPr>
+                        </m:ctrlPr>
+                      </m:sSubSupPr>
+                      <m:e>
+                        <m:r>
+                          <w:rPr>
+                            <w:rFonts w:ascii="Cambria Math" w:eastAsiaTheme="minorEastAsia" w:hAnsi="Cambria Math" w:cstheme="majorBidi"/>
+                          </w:rPr>
+                          <m:t>r</m:t>
+                        </m:r>
+                      </m:e>
+                      <m:sub>
+                        <m:r>
+                          <w:rPr>
+                            <w:rFonts w:ascii="Cambria Math" w:eastAsiaTheme="minorEastAsia" w:hAnsi="Cambria Math" w:cstheme="majorBidi"/>
+                          </w:rPr>
+                          <m:t>out,s</m:t>
+                        </m:r>
+                      </m:sub>
+                      <m:sup>
+                        <m:r>
+                          <w:rPr>
+                            <w:rFonts w:ascii="Cambria Math" w:eastAsiaTheme="minorEastAsia" w:hAnsi="Cambria Math" w:cstheme="majorBidi"/>
+                          </w:rPr>
+                          <m:t>2</m:t>
+                        </m:r>
+                      </m:sup>
+                    </m:sSubSup>
+                    <m:r>
+                      <w:rPr>
+                        <w:rFonts w:ascii="Cambria Math" w:eastAsiaTheme="minorEastAsia" w:hAnsi="Cambria Math" w:cstheme="majorBidi"/>
+                      </w:rPr>
+                      <m:t>-</m:t>
+                    </m:r>
+                    <m:f>
+                      <m:fPr>
+                        <m:ctrlPr>
+                          <w:rPr>
+                            <w:rFonts w:ascii="Cambria Math" w:eastAsiaTheme="minorEastAsia" w:hAnsi="Cambria Math" w:cstheme="majorBidi"/>
+                            <w:i/>
+                          </w:rPr>
+                        </m:ctrlPr>
+                      </m:fPr>
+                      <m:num>
+                        <m:sSub>
+                          <m:sSubPr>
+                            <m:ctrlPr>
+                              <w:rPr>
+                                <w:rFonts w:ascii="Cambria Math" w:eastAsiaTheme="minorEastAsia" w:hAnsi="Cambria Math" w:cstheme="majorBidi"/>
+                                <w:i/>
+                              </w:rPr>
+                            </m:ctrlPr>
+                          </m:sSubPr>
+                          <m:e>
+                            <m:r>
+                              <w:rPr>
+                                <w:rFonts w:ascii="Cambria Math" w:eastAsiaTheme="minorEastAsia" w:hAnsi="Cambria Math" w:cstheme="majorBidi"/>
+                              </w:rPr>
+                              <m:t>m</m:t>
+                            </m:r>
+                          </m:e>
+                          <m:sub>
+                            <m:r>
+                              <w:rPr>
+                                <w:rFonts w:ascii="Cambria Math" w:eastAsiaTheme="minorEastAsia" w:hAnsi="Cambria Math" w:cstheme="majorBidi"/>
+                              </w:rPr>
+                              <m:t>s</m:t>
+                            </m:r>
+                          </m:sub>
+                        </m:sSub>
+                        <m:d>
+                          <m:dPr>
+                            <m:ctrlPr>
+                              <w:rPr>
+                                <w:rFonts w:ascii="Cambria Math" w:eastAsiaTheme="minorEastAsia" w:hAnsi="Cambria Math" w:cstheme="majorBidi"/>
+                                <w:i/>
+                              </w:rPr>
+                            </m:ctrlPr>
+                          </m:dPr>
+                          <m:e>
+                            <m:r>
+                              <w:rPr>
+                                <w:rFonts w:ascii="Cambria Math" w:eastAsiaTheme="minorEastAsia" w:hAnsi="Cambria Math" w:cstheme="majorBidi"/>
+                              </w:rPr>
+                              <m:t>t</m:t>
+                            </m:r>
+                          </m:e>
+                        </m:d>
+                      </m:num>
+                      <m:den>
+                        <m:r>
+                          <w:rPr>
+                            <w:rFonts w:ascii="Cambria Math" w:eastAsiaTheme="minorEastAsia" w:hAnsi="Cambria Math" w:cstheme="majorBidi"/>
+                          </w:rPr>
+                          <m:t>π</m:t>
+                        </m:r>
+                        <m:sSub>
+                          <m:sSubPr>
+                            <m:ctrlPr>
+                              <w:rPr>
+                                <w:rFonts w:ascii="Cambria Math" w:eastAsiaTheme="minorEastAsia" w:hAnsi="Cambria Math" w:cstheme="majorBidi"/>
+                                <w:i/>
+                                <w:lang w:val="en-US"/>
+                              </w:rPr>
+                            </m:ctrlPr>
+                          </m:sSubPr>
+                          <m:e>
+                            <m:r>
+                              <w:rPr>
+                                <w:rFonts w:ascii="Cambria Math" w:eastAsiaTheme="minorEastAsia" w:hAnsi="Cambria Math" w:cstheme="majorBidi"/>
+                                <w:lang w:val="en-US"/>
+                              </w:rPr>
+                              <m:t>ρ</m:t>
+                            </m:r>
+                          </m:e>
+                          <m:sub>
+                            <m:r>
+                              <w:rPr>
+                                <w:rFonts w:ascii="Cambria Math" w:eastAsiaTheme="minorEastAsia" w:hAnsi="Cambria Math" w:cstheme="majorBidi"/>
+                                <w:lang w:val="en-US"/>
+                              </w:rPr>
+                              <m:t>s</m:t>
+                            </m:r>
+                          </m:sub>
+                        </m:sSub>
+                        <m:sSub>
+                          <m:sSubPr>
+                            <m:ctrlPr>
+                              <w:rPr>
+                                <w:rFonts w:ascii="Cambria Math" w:eastAsiaTheme="minorEastAsia" w:hAnsi="Cambria Math" w:cstheme="majorBidi"/>
+                                <w:i/>
+                                <w:lang w:val="en-US"/>
+                              </w:rPr>
+                            </m:ctrlPr>
+                          </m:sSubPr>
+                          <m:e>
+                            <m:r>
+                              <w:rPr>
+                                <w:rFonts w:ascii="Cambria Math" w:eastAsiaTheme="minorEastAsia" w:hAnsi="Cambria Math" w:cstheme="majorBidi"/>
+                                <w:lang w:val="en-US"/>
+                              </w:rPr>
+                              <m:t>l</m:t>
+                            </m:r>
+                          </m:e>
+                          <m:sub>
+                            <m:r>
+                              <w:rPr>
+                                <w:rFonts w:ascii="Cambria Math" w:eastAsiaTheme="minorEastAsia" w:hAnsi="Cambria Math" w:cstheme="majorBidi"/>
+                                <w:lang w:val="en-US"/>
+                              </w:rPr>
+                              <m:t>s</m:t>
+                            </m:r>
+                          </m:sub>
+                        </m:sSub>
+                      </m:den>
+                    </m:f>
+                  </m:e>
+                </m:rad>
+              </m:oMath>
+            </m:oMathPara>
+          </w:p>
+        </w:tc>
+      </w:tr>
+    </w:tbl>
+    <w:p>
+      <w:pPr>
+        <w:rPr>
+          <w:rFonts w:asciiTheme="majorBidi" w:eastAsiaTheme="minorEastAsia" w:hAnsiTheme="majorBidi" w:cstheme="majorBidi"/>
+        </w:rPr>
+      </w:pPr>
+    </w:p>
+    <w:p>
+      <w:pPr>
+        <w:rPr>
+          <w:rFonts w:asciiTheme="majorBidi" w:eastAsiaTheme="minorEastAsia" w:hAnsiTheme="majorBidi" w:cstheme="majorBidi"/>
+        </w:rPr>
+      </w:pPr>
+      <w:r>
+        <w:rPr>
+          <w:rFonts w:asciiTheme="majorBidi" w:eastAsiaTheme="minorEastAsia" w:hAnsiTheme="majorBidi" w:cstheme="majorBidi"/>
+        </w:rPr>
+        <w:t>We can then calculate the moment of inertia around the centre of mass of the solid fuel relatively easily</w:t>
+      </w:r>
+      <w:r>
+        <w:rPr>
+          <w:rFonts w:asciiTheme="majorBidi" w:eastAsiaTheme="minorEastAsia" w:hAnsiTheme="majorBidi" w:cstheme="majorBidi"/>
+        </w:rPr>
+        <w:t xml:space="preserve">. </w:t>
+      </w:r>
+      <w:r>
+        <w:rPr>
+          <w:rFonts w:asciiTheme="majorBidi" w:eastAsiaTheme="minorEastAsia" w:hAnsiTheme="majorBidi" w:cstheme="majorBidi"/>
+        </w:rPr>
+        <w:t>Firs</w:t>
+      </w:r>
+      <w:r>
+        <w:rPr>
+          <w:rFonts w:asciiTheme="majorBidi" w:eastAsiaTheme="minorEastAsia" w:hAnsiTheme="majorBidi" w:cstheme="majorBidi"/>
+        </w:rPr>
+        <w:t>t, we calculate some intermediate values:</w:t>
+      </w:r>
+    </w:p>
+    <w:tbl>
+      <w:tblPr>
+        <w:tblStyle w:val="TableGrid"/>
+        <w:tblW w:w="0" w:type="auto"/>
+        <w:jc w:val="center"/>
+        <w:tblLook w:val="04A0" w:firstRow="1" w:lastRow="0" w:firstColumn="1" w:lastColumn="0" w:noHBand="0" w:noVBand="1"/>
+      </w:tblPr>
+      <w:tblGrid>
+        <w:gridCol w:w="3591"/>
+      </w:tblGrid>
+      <w:tr>
+        <w:trPr>
+          <w:jc w:val="center"/>
+        </w:trPr>
+        <w:tc>
+          <w:tcPr>
+            <w:tcW w:w="0" w:type="auto"/>
+            <w:tcBorders>
+              <w:top w:val="single" w:sz="8" w:space="0" w:color="auto"/>
+              <w:left w:val="single" w:sz="8" w:space="0" w:color="auto"/>
+              <w:bottom w:val="single" w:sz="8" w:space="0" w:color="auto"/>
+              <w:right w:val="single" w:sz="8" w:space="0" w:color="auto"/>
+            </w:tcBorders>
+          </w:tcPr>
+          <w:p>
+            <w:pPr>
+              <w:spacing w:before="120"/>
+              <w:jc w:val="center"/>
+              <w:rPr>
+                <w:rFonts w:asciiTheme="majorBidi" w:eastAsiaTheme="minorEastAsia" w:hAnsiTheme="majorBidi" w:cstheme="majorBidi"/>
+              </w:rPr>
+            </w:pPr>
+            <m:oMath>
+              <m:sSub>
+                <m:sSubPr>
+                  <m:ctrlPr>
+                    <w:rPr>
+                      <w:rFonts w:ascii="Cambria Math" w:eastAsiaTheme="minorEastAsia" w:hAnsi="Cambria Math" w:cstheme="majorBidi"/>
+                      <w:i/>
+                    </w:rPr>
+                  </m:ctrlPr>
+                </m:sSubPr>
+                <m:e>
+                  <m:r>
+                    <w:rPr>
+                      <w:rFonts w:ascii="Cambria Math" w:eastAsiaTheme="minorEastAsia" w:hAnsi="Cambria Math" w:cstheme="majorBidi"/>
+                    </w:rPr>
+                    <m:t>a</m:t>
+                  </m:r>
+                </m:e>
+                <m:sub>
+                  <m:r>
+                    <w:rPr>
+                      <w:rFonts w:ascii="Cambria Math" w:eastAsiaTheme="minorEastAsia" w:hAnsi="Cambria Math" w:cstheme="majorBidi"/>
+                    </w:rPr>
+                    <m:t>s</m:t>
+                  </m:r>
+                </m:sub>
+              </m:sSub>
+              <m:r>
+                <w:rPr>
+                  <w:rFonts w:ascii="Cambria Math" w:eastAsiaTheme="minorEastAsia" w:hAnsi="Cambria Math" w:cstheme="majorBidi"/>
+                </w:rPr>
+                <m:t>=</m:t>
+              </m:r>
+              <m:f>
+                <m:fPr>
+                  <m:ctrlPr>
+                    <w:rPr>
+                      <w:rFonts w:ascii="Cambria Math" w:eastAsiaTheme="minorEastAsia" w:hAnsi="Cambria Math" w:cstheme="majorBidi"/>
+                      <w:i/>
+                    </w:rPr>
+                  </m:ctrlPr>
+                </m:fPr>
+                <m:num>
+                  <m:sSub>
+                    <m:sSubPr>
+                      <m:ctrlPr>
+                        <w:rPr>
+                          <w:rFonts w:ascii="Cambria Math" w:eastAsiaTheme="minorEastAsia" w:hAnsi="Cambria Math" w:cstheme="majorBidi"/>
+                          <w:i/>
+                        </w:rPr>
+                      </m:ctrlPr>
+                    </m:sSubPr>
+                    <m:e>
+                      <m:r>
+                        <w:rPr>
+                          <w:rFonts w:ascii="Cambria Math" w:eastAsiaTheme="minorEastAsia" w:hAnsi="Cambria Math" w:cstheme="majorBidi"/>
+                        </w:rPr>
+                        <m:t>r</m:t>
+                      </m:r>
+                    </m:e>
+                    <m:sub>
+                      <m:r>
+                        <w:rPr>
+                          <w:rFonts w:ascii="Cambria Math" w:eastAsiaTheme="minorEastAsia" w:hAnsi="Cambria Math" w:cstheme="majorBidi"/>
+                        </w:rPr>
+                        <m:t>out</m:t>
+                      </m:r>
+                      <m:r>
+                        <w:rPr>
+                          <w:rFonts w:ascii="Cambria Math" w:eastAsiaTheme="minorEastAsia" w:hAnsi="Cambria Math" w:cstheme="majorBidi"/>
+                        </w:rPr>
+                        <m:t>,</m:t>
+                      </m:r>
+                      <m:r>
+                        <w:rPr>
+                          <w:rFonts w:ascii="Cambria Math" w:eastAsiaTheme="minorEastAsia" w:hAnsi="Cambria Math" w:cstheme="majorBidi"/>
+                        </w:rPr>
+                        <m:t>s</m:t>
+                      </m:r>
+                    </m:sub>
+                  </m:sSub>
+                  <m:r>
+                    <w:rPr>
+                      <w:rFonts w:ascii="Cambria Math" w:eastAsiaTheme="minorEastAsia" w:hAnsi="Cambria Math" w:cstheme="majorBidi"/>
+                    </w:rPr>
+                    <m:t xml:space="preserve"> </m:t>
+                  </m:r>
+                  <m:r>
+                    <w:rPr>
+                      <w:rFonts w:ascii="Cambria Math" w:eastAsiaTheme="minorEastAsia" w:hAnsi="Cambria Math" w:cstheme="majorBidi"/>
+                    </w:rPr>
+                    <m:t>+</m:t>
+                  </m:r>
+                  <m:r>
+                    <w:rPr>
+                      <w:rFonts w:ascii="Cambria Math" w:eastAsiaTheme="minorEastAsia" w:hAnsi="Cambria Math" w:cstheme="majorBidi"/>
+                    </w:rPr>
+                    <m:t xml:space="preserve"> </m:t>
+                  </m:r>
+                  <m:sSub>
+                    <m:sSubPr>
+                      <m:ctrlPr>
+                        <w:rPr>
+                          <w:rFonts w:ascii="Cambria Math" w:eastAsiaTheme="minorEastAsia" w:hAnsi="Cambria Math" w:cstheme="majorBidi"/>
+                          <w:i/>
+                        </w:rPr>
+                      </m:ctrlPr>
+                    </m:sSubPr>
+                    <m:e>
+                      <m:r>
+                        <w:rPr>
+                          <w:rFonts w:ascii="Cambria Math" w:eastAsiaTheme="minorEastAsia" w:hAnsi="Cambria Math" w:cstheme="majorBidi"/>
+                        </w:rPr>
+                        <m:t>r</m:t>
+                      </m:r>
+                    </m:e>
+                    <m:sub>
+                      <m:r>
+                        <w:rPr>
+                          <w:rFonts w:ascii="Cambria Math" w:eastAsiaTheme="minorEastAsia" w:hAnsi="Cambria Math" w:cstheme="majorBidi"/>
+                        </w:rPr>
+                        <m:t>in</m:t>
+                      </m:r>
+                      <m:r>
+                        <w:rPr>
+                          <w:rFonts w:ascii="Cambria Math" w:eastAsiaTheme="minorEastAsia" w:hAnsi="Cambria Math" w:cstheme="majorBidi"/>
+                        </w:rPr>
+                        <m:t>,</m:t>
+                      </m:r>
+                      <m:r>
+                        <w:rPr>
+                          <w:rFonts w:ascii="Cambria Math" w:eastAsiaTheme="minorEastAsia" w:hAnsi="Cambria Math" w:cstheme="majorBidi"/>
+                        </w:rPr>
+                        <m:t>s</m:t>
+                      </m:r>
+                    </m:sub>
+                  </m:sSub>
+                </m:num>
+                <m:den>
+                  <m:r>
+                    <w:rPr>
+                      <w:rFonts w:ascii="Cambria Math" w:eastAsiaTheme="minorEastAsia" w:hAnsi="Cambria Math" w:cstheme="majorBidi"/>
+                    </w:rPr>
+                    <m:t>2</m:t>
+                  </m:r>
+                </m:den>
+              </m:f>
+            </m:oMath>
+            <w:r>
+              <w:rPr>
+                <w:rFonts w:asciiTheme="majorBidi" w:eastAsiaTheme="minorEastAsia" w:hAnsiTheme="majorBidi" w:cstheme="majorBidi"/>
+              </w:rPr>
+              <w:t xml:space="preserve"> = th</w:t>
+            </w:r>
+            <w:r>
+              <w:rPr>
+                <w:rFonts w:asciiTheme="majorBidi" w:eastAsiaTheme="minorEastAsia" w:hAnsiTheme="majorBidi" w:cstheme="majorBidi"/>
+              </w:rPr>
+              <w:t>e average radius</w:t>
+            </w:r>
+          </w:p>
+          <w:p>
+            <w:pPr>
+              <w:spacing w:after="120"/>
+              <w:jc w:val="center"/>
+              <w:rPr>
+                <w:rFonts w:asciiTheme="majorBidi" w:eastAsiaTheme="minorEastAsia" w:hAnsiTheme="majorBidi" w:cstheme="majorBidi"/>
+              </w:rPr>
+            </w:pPr>
+            <m:oMath>
+              <m:sSub>
+                <m:sSubPr>
+                  <m:ctrlPr>
+                    <w:rPr>
+                      <w:rFonts w:ascii="Cambria Math" w:eastAsiaTheme="minorEastAsia" w:hAnsi="Cambria Math" w:cstheme="majorBidi"/>
+                      <w:i/>
+                    </w:rPr>
+                  </m:ctrlPr>
+                </m:sSubPr>
+                <m:e>
+                  <m:r>
+                    <w:rPr>
+                      <w:rFonts w:ascii="Cambria Math" w:eastAsiaTheme="minorEastAsia" w:hAnsi="Cambria Math" w:cstheme="majorBidi"/>
+                    </w:rPr>
+                    <m:t>t</m:t>
+                  </m:r>
+                </m:e>
+                <m:sub>
+                  <m:r>
+                    <w:rPr>
+                      <w:rFonts w:ascii="Cambria Math" w:eastAsiaTheme="minorEastAsia" w:hAnsi="Cambria Math" w:cstheme="majorBidi"/>
+                    </w:rPr>
+                    <m:t>s</m:t>
+                  </m:r>
+                </m:sub>
+              </m:sSub>
+              <m:r>
+                <w:rPr>
+                  <w:rFonts w:ascii="Cambria Math" w:eastAsiaTheme="minorEastAsia" w:hAnsi="Cambria Math" w:cstheme="majorBidi"/>
+                </w:rPr>
+                <m:t>=</m:t>
+              </m:r>
+              <m:sSub>
+                <m:sSubPr>
+                  <m:ctrlPr>
+                    <w:rPr>
+                      <w:rFonts w:ascii="Cambria Math" w:eastAsiaTheme="minorEastAsia" w:hAnsi="Cambria Math" w:cstheme="majorBidi"/>
+                      <w:i/>
+                    </w:rPr>
+                  </m:ctrlPr>
+                </m:sSubPr>
+                <m:e>
+                  <m:r>
+                    <w:rPr>
+                      <w:rFonts w:ascii="Cambria Math" w:eastAsiaTheme="minorEastAsia" w:hAnsi="Cambria Math" w:cstheme="majorBidi"/>
+                    </w:rPr>
+                    <m:t>r</m:t>
+                  </m:r>
+                </m:e>
+                <m:sub>
+                  <m:r>
+                    <w:rPr>
+                      <w:rFonts w:ascii="Cambria Math" w:eastAsiaTheme="minorEastAsia" w:hAnsi="Cambria Math" w:cstheme="majorBidi"/>
+                    </w:rPr>
+                    <m:t>out</m:t>
+                  </m:r>
+                  <m:r>
+                    <w:rPr>
+                      <w:rFonts w:ascii="Cambria Math" w:eastAsiaTheme="minorEastAsia" w:hAnsi="Cambria Math" w:cstheme="majorBidi"/>
+                    </w:rPr>
+                    <m:t>,</m:t>
+                  </m:r>
+                  <m:r>
+                    <w:rPr>
+                      <w:rFonts w:ascii="Cambria Math" w:eastAsiaTheme="minorEastAsia" w:hAnsi="Cambria Math" w:cstheme="majorBidi"/>
+                    </w:rPr>
+                    <m:t>s</m:t>
+                  </m:r>
+                </m:sub>
+              </m:sSub>
+              <m:r>
+                <w:rPr>
+                  <w:rFonts w:ascii="Cambria Math" w:eastAsiaTheme="minorEastAsia" w:hAnsi="Cambria Math" w:cstheme="majorBidi"/>
+                </w:rPr>
+                <m:t>-</m:t>
+              </m:r>
+              <m:sSub>
+                <m:sSubPr>
+                  <m:ctrlPr>
+                    <w:rPr>
+                      <w:rFonts w:ascii="Cambria Math" w:eastAsiaTheme="minorEastAsia" w:hAnsi="Cambria Math" w:cstheme="majorBidi"/>
+                      <w:i/>
+                    </w:rPr>
+                  </m:ctrlPr>
+                </m:sSubPr>
+                <m:e>
+                  <m:r>
+                    <w:rPr>
+                      <w:rFonts w:ascii="Cambria Math" w:eastAsiaTheme="minorEastAsia" w:hAnsi="Cambria Math" w:cstheme="majorBidi"/>
+                    </w:rPr>
+                    <m:t>r</m:t>
+                  </m:r>
+                </m:e>
+                <m:sub>
+                  <m:r>
+                    <w:rPr>
+                      <w:rFonts w:ascii="Cambria Math" w:eastAsiaTheme="minorEastAsia" w:hAnsi="Cambria Math" w:cstheme="majorBidi"/>
+                    </w:rPr>
+                    <m:t>in</m:t>
+                  </m:r>
+                  <m:r>
+                    <w:rPr>
+                      <w:rFonts w:ascii="Cambria Math" w:eastAsiaTheme="minorEastAsia" w:hAnsi="Cambria Math" w:cstheme="majorBidi"/>
+                    </w:rPr>
+                    <m:t>,</m:t>
+                  </m:r>
+                  <m:r>
+                    <w:rPr>
+                      <w:rFonts w:ascii="Cambria Math" w:eastAsiaTheme="minorEastAsia" w:hAnsi="Cambria Math" w:cstheme="majorBidi"/>
+                    </w:rPr>
+                    <m:t>s</m:t>
+                  </m:r>
+                </m:sub>
+              </m:sSub>
+            </m:oMath>
+            <w:r>
+              <w:rPr>
+                <w:rFonts w:asciiTheme="majorBidi" w:eastAsiaTheme="minorEastAsia" w:hAnsiTheme="majorBidi" w:cstheme="majorBidi"/>
+              </w:rPr>
+              <w:t xml:space="preserve"> = th</w:t>
+            </w:r>
+            <w:r>
+              <w:rPr>
+                <w:rFonts w:asciiTheme="majorBidi" w:eastAsiaTheme="minorEastAsia" w:hAnsiTheme="majorBidi" w:cstheme="majorBidi"/>
+              </w:rPr>
+              <w:t>e wall thickness</w:t>
+            </w:r>
+          </w:p>
+        </w:tc>
+      </w:tr>
+    </w:tbl>
+    <w:p>
+      <w:pPr>
+        <w:rPr>
+          <w:rFonts w:asciiTheme="majorBidi" w:eastAsiaTheme="minorEastAsia" w:hAnsiTheme="majorBidi" w:cstheme="majorBidi"/>
+        </w:rPr>
+      </w:pPr>
+    </w:p>
+    <w:p>
+      <w:pPr>
+        <w:rPr>
+          <w:rFonts w:asciiTheme="majorBidi" w:eastAsiaTheme="minorEastAsia" w:hAnsiTheme="majorBidi" w:cstheme="majorBidi"/>
+        </w:rPr>
+      </w:pPr>
+      <w:r>
+        <w:rPr>
+          <w:rFonts w:asciiTheme="majorBidi" w:eastAsiaTheme="minorEastAsia" w:hAnsiTheme="majorBidi" w:cstheme="majorBidi"/>
+        </w:rPr>
+        <w:t>Then, from the moment of inertia equations for an annular cylinder:</w:t>
+      </w:r>
+    </w:p>
+    <w:tbl>
+      <w:tblPr>
+        <w:tblStyle w:val="TableGrid"/>
+        <w:tblW w:w="0" w:type="auto"/>
+        <w:jc w:val="center"/>
+        <w:tblLook w:val="04A0" w:firstRow="1" w:lastRow="0" w:firstColumn="1" w:lastColumn="0" w:noHBand="0" w:noVBand="1"/>
+      </w:tblPr>
+      <w:tblGrid>
+        <w:gridCol w:w="3592"/>
+      </w:tblGrid>
+      <w:tr>
+        <w:trPr>
+          <w:jc w:val="center"/>
+        </w:trPr>
+        <w:tc>
+          <w:tcPr>
+            <w:tcW w:w="0" w:type="auto"/>
+            <w:tcBorders>
+              <w:top w:val="single" w:sz="8" w:space="0" w:color="auto"/>
+              <w:left w:val="single" w:sz="8" w:space="0" w:color="auto"/>
+              <w:bottom w:val="single" w:sz="8" w:space="0" w:color="auto"/>
+              <w:right w:val="single" w:sz="8" w:space="0" w:color="auto"/>
+            </w:tcBorders>
+          </w:tcPr>
+          <w:p>
+            <w:pPr>
+              <w:spacing w:before="120"/>
+              <w:rPr>
+                <w:rFonts w:asciiTheme="majorBidi" w:eastAsiaTheme="minorEastAsia" w:hAnsiTheme="majorBidi" w:cstheme="majorBidi"/>
+              </w:rPr>
+            </w:pPr>
+            <m:oMathPara>
+              <m:oMathParaPr>
+                <m:jc m:val="center"/>
+              </m:oMathParaPr>
+              <m:oMath>
+                <m:sSub>
+                  <m:sSubPr>
+                    <m:ctrlPr>
+                      <w:rPr>
+                        <w:rFonts w:ascii="Cambria Math" w:hAnsi="Cambria Math" w:cstheme="majorBidi"/>
+                        <w:i/>
+                      </w:rPr>
+                    </m:ctrlPr>
+                  </m:sSubPr>
+                  <m:e>
+                    <m:r>
+                      <w:rPr>
+                        <w:rFonts w:ascii="Cambria Math" w:hAnsi="Cambria Math" w:cstheme="majorBidi"/>
+                      </w:rPr>
+                      <m:t>I</m:t>
+                    </m:r>
+                  </m:e>
+                  <m:sub>
+                    <m:r>
+                      <w:rPr>
+                        <w:rFonts w:ascii="Cambria Math" w:hAnsi="Cambria Math" w:cstheme="majorBidi"/>
+                      </w:rPr>
+                      <m:t>xx,  s</m:t>
+                    </m:r>
+                  </m:sub>
+                </m:sSub>
+                <m:r>
+                  <w:rPr>
+                    <w:rFonts w:ascii="Cambria Math" w:hAnsi="Cambria Math" w:cstheme="majorBidi"/>
+                  </w:rPr>
+                  <m:t>=</m:t>
+                </m:r>
+                <m:sSub>
+                  <m:sSubPr>
+                    <m:ctrlPr>
+                      <w:rPr>
+                        <w:rFonts w:ascii="Cambria Math" w:hAnsi="Cambria Math" w:cstheme="majorBidi"/>
+                        <w:i/>
+                      </w:rPr>
+                    </m:ctrlPr>
+                  </m:sSubPr>
+                  <m:e>
+                    <m:r>
+                      <w:rPr>
+                        <w:rFonts w:ascii="Cambria Math" w:hAnsi="Cambria Math" w:cstheme="majorBidi"/>
+                      </w:rPr>
+                      <m:t>m</m:t>
+                    </m:r>
+                  </m:e>
+                  <m:sub>
+                    <m:r>
+                      <w:rPr>
+                        <w:rFonts w:ascii="Cambria Math" w:hAnsi="Cambria Math" w:cstheme="majorBidi"/>
+                      </w:rPr>
+                      <m:t>s</m:t>
+                    </m:r>
+                  </m:sub>
+                </m:sSub>
+                <m:r>
+                  <w:rPr>
+                    <w:rFonts w:ascii="Cambria Math" w:hAnsi="Cambria Math" w:cstheme="majorBidi"/>
+                  </w:rPr>
+                  <m:t>(t)</m:t>
+                </m:r>
+                <m:d>
+                  <m:dPr>
+                    <m:ctrlPr>
+                      <w:rPr>
+                        <w:rFonts w:ascii="Cambria Math" w:hAnsi="Cambria Math" w:cstheme="majorBidi"/>
+                        <w:i/>
+                      </w:rPr>
+                    </m:ctrlPr>
+                  </m:dPr>
+                  <m:e>
+                    <m:sSubSup>
+                      <m:sSubSupPr>
+                        <m:ctrlPr>
+                          <w:rPr>
+                            <w:rFonts w:ascii="Cambria Math" w:hAnsi="Cambria Math" w:cstheme="majorBidi"/>
+                            <w:i/>
+                          </w:rPr>
+                        </m:ctrlPr>
+                      </m:sSubSupPr>
+                      <m:e>
+                        <m:r>
+                          <w:rPr>
+                            <w:rFonts w:ascii="Cambria Math" w:hAnsi="Cambria Math" w:cstheme="majorBidi"/>
+                          </w:rPr>
+                          <m:t>a</m:t>
+                        </m:r>
+                      </m:e>
+                      <m:sub>
+                        <m:r>
+                          <w:rPr>
+                            <w:rFonts w:ascii="Cambria Math" w:hAnsi="Cambria Math" w:cstheme="majorBidi"/>
+                          </w:rPr>
+                          <m:t>s</m:t>
+                        </m:r>
+                      </m:sub>
+                      <m:sup>
+                        <m:r>
+                          <w:rPr>
+                            <w:rFonts w:ascii="Cambria Math" w:hAnsi="Cambria Math" w:cstheme="majorBidi"/>
+                          </w:rPr>
+                          <m:t>2</m:t>
+                        </m:r>
+                      </m:sup>
+                    </m:sSubSup>
+                    <m:r>
+                      <w:rPr>
+                        <w:rFonts w:ascii="Cambria Math" w:hAnsi="Cambria Math" w:cstheme="majorBidi"/>
+                      </w:rPr>
+                      <m:t>+</m:t>
+                    </m:r>
+                    <m:f>
+                      <m:fPr>
+                        <m:ctrlPr>
+                          <w:rPr>
+                            <w:rFonts w:ascii="Cambria Math" w:hAnsi="Cambria Math" w:cstheme="majorBidi"/>
+                            <w:i/>
+                          </w:rPr>
+                        </m:ctrlPr>
+                      </m:fPr>
+                      <m:num>
+                        <m:sSubSup>
+                          <m:sSubSupPr>
+                            <m:ctrlPr>
+                              <w:rPr>
+                                <w:rFonts w:ascii="Cambria Math" w:hAnsi="Cambria Math" w:cstheme="majorBidi"/>
+                                <w:i/>
+                              </w:rPr>
+                            </m:ctrlPr>
+                          </m:sSubSupPr>
+                          <m:e>
+                            <m:r>
+                              <w:rPr>
+                                <w:rFonts w:ascii="Cambria Math" w:hAnsi="Cambria Math" w:cstheme="majorBidi"/>
+                              </w:rPr>
+                              <m:t>t</m:t>
+                            </m:r>
+                          </m:e>
+                          <m:sub>
+                            <m:r>
+                              <w:rPr>
+                                <w:rFonts w:ascii="Cambria Math" w:hAnsi="Cambria Math" w:cstheme="majorBidi"/>
+                              </w:rPr>
+                              <m:t>s</m:t>
+                            </m:r>
+                          </m:sub>
+                          <m:sup>
+                            <m:r>
+                              <w:rPr>
+                                <w:rFonts w:ascii="Cambria Math" w:hAnsi="Cambria Math" w:cstheme="majorBidi"/>
+                              </w:rPr>
+                              <m:t>2</m:t>
+                            </m:r>
+                          </m:sup>
+                        </m:sSubSup>
+                      </m:num>
+                      <m:den>
+                        <m:r>
+                          <w:rPr>
+                            <w:rFonts w:ascii="Cambria Math" w:hAnsi="Cambria Math" w:cstheme="majorBidi"/>
+                          </w:rPr>
+                          <m:t>4</m:t>
+                        </m:r>
+                      </m:den>
+                    </m:f>
+                  </m:e>
+                </m:d>
+              </m:oMath>
+            </m:oMathPara>
+          </w:p>
+          <w:p>
+            <w:pPr>
+              <w:spacing w:after="120"/>
+              <w:rPr>
+                <w:rFonts w:ascii="Times New Roman" w:eastAsia="Times New Roman" w:hAnsi="Times New Roman" w:cs="Times New Roman"/>
+              </w:rPr>
+            </w:pPr>
+            <m:oMathPara>
+              <m:oMathParaPr>
+                <m:jc m:val="center"/>
+              </m:oMathParaPr>
+              <m:oMath>
+                <m:r>
+                  <m:rPr>
+                    <m:sty m:val="p"/>
+                  </m:rPr>
+                  <w:rPr>
+                    <w:rFonts w:ascii="Cambria Math" w:hAnsi="Cambria Math" w:cstheme="majorBidi"/>
+                  </w:rPr>
+                  <w:br/>
+                </m:r>
+              </m:oMath>
+              <m:oMath>
+                <m:sSub>
+                  <m:sSubPr>
+                    <m:ctrlPr>
+                      <w:rPr>
+                        <w:rFonts w:ascii="Cambria Math" w:hAnsi="Cambria Math" w:cstheme="majorBidi"/>
+                        <w:i/>
+                      </w:rPr>
+                    </m:ctrlPr>
+                  </m:sSubPr>
+                  <m:e>
+                    <m:r>
+                      <w:rPr>
+                        <w:rFonts w:ascii="Cambria Math" w:hAnsi="Cambria Math" w:cstheme="majorBidi"/>
+                      </w:rPr>
+                      <m:t>I</m:t>
+                    </m:r>
+                  </m:e>
+                  <m:sub>
+                    <m:r>
+                      <w:rPr>
+                        <w:rFonts w:ascii="Cambria Math" w:hAnsi="Cambria Math" w:cstheme="majorBidi"/>
+                      </w:rPr>
+                      <m:t>yy,s</m:t>
+                    </m:r>
+                  </m:sub>
+                </m:sSub>
+                <m:r>
+                  <w:rPr>
+                    <w:rFonts w:ascii="Cambria Math" w:hAnsi="Cambria Math" w:cstheme="majorBidi"/>
+                  </w:rPr>
+                  <m:t>=</m:t>
+                </m:r>
+                <m:sSub>
+                  <m:sSubPr>
+                    <m:ctrlPr>
+                      <w:rPr>
+                        <w:rFonts w:ascii="Cambria Math" w:hAnsi="Cambria Math" w:cstheme="majorBidi"/>
+                        <w:i/>
+                      </w:rPr>
+                    </m:ctrlPr>
+                  </m:sSubPr>
+                  <m:e>
+                    <m:r>
+                      <w:rPr>
+                        <w:rFonts w:ascii="Cambria Math" w:hAnsi="Cambria Math" w:cstheme="majorBidi"/>
+                      </w:rPr>
+                      <m:t>I</m:t>
+                    </m:r>
+                  </m:e>
+                  <m:sub>
+                    <m:r>
+                      <w:rPr>
+                        <w:rFonts w:ascii="Cambria Math" w:hAnsi="Cambria Math" w:cstheme="majorBidi"/>
+                      </w:rPr>
+                      <m:t>zz,s</m:t>
+                    </m:r>
+                  </m:sub>
+                </m:sSub>
+                <m:r>
+                  <w:rPr>
+                    <w:rFonts w:ascii="Cambria Math" w:hAnsi="Cambria Math" w:cstheme="majorBidi"/>
+                  </w:rPr>
+                  <m:t>=</m:t>
+                </m:r>
+                <m:sSub>
+                  <m:sSubPr>
+                    <m:ctrlPr>
+                      <w:rPr>
+                        <w:rFonts w:ascii="Cambria Math" w:hAnsi="Cambria Math" w:cstheme="majorBidi"/>
+                        <w:i/>
+                      </w:rPr>
+                    </m:ctrlPr>
+                  </m:sSubPr>
+                  <m:e>
+                    <m:r>
+                      <w:rPr>
+                        <w:rFonts w:ascii="Cambria Math" w:hAnsi="Cambria Math" w:cstheme="majorBidi"/>
+                      </w:rPr>
+                      <m:t>m</m:t>
+                    </m:r>
+                  </m:e>
+                  <m:sub>
+                    <m:r>
+                      <w:rPr>
+                        <w:rFonts w:ascii="Cambria Math" w:hAnsi="Cambria Math" w:cstheme="majorBidi"/>
+                      </w:rPr>
+                      <m:t>s</m:t>
+                    </m:r>
+                  </m:sub>
+                </m:sSub>
+                <m:r>
+                  <w:rPr>
+                    <w:rFonts w:ascii="Cambria Math" w:hAnsi="Cambria Math" w:cstheme="majorBidi"/>
+                  </w:rPr>
+                  <m:t>(t)</m:t>
+                </m:r>
+                <m:d>
+                  <m:dPr>
+                    <m:ctrlPr>
+                      <w:rPr>
+                        <w:rFonts w:ascii="Cambria Math" w:hAnsi="Cambria Math" w:cstheme="majorBidi"/>
+                        <w:i/>
+                      </w:rPr>
+                    </m:ctrlPr>
+                  </m:dPr>
+                  <m:e>
+                    <m:f>
+                      <m:fPr>
+                        <m:ctrlPr>
+                          <w:rPr>
+                            <w:rFonts w:ascii="Cambria Math" w:hAnsi="Cambria Math" w:cstheme="majorBidi"/>
+                            <w:i/>
+                          </w:rPr>
+                        </m:ctrlPr>
+                      </m:fPr>
+                      <m:num>
+                        <m:sSubSup>
+                          <m:sSubSupPr>
+                            <m:ctrlPr>
+                              <w:rPr>
+                                <w:rFonts w:ascii="Cambria Math" w:hAnsi="Cambria Math" w:cstheme="majorBidi"/>
+                                <w:i/>
+                              </w:rPr>
+                            </m:ctrlPr>
+                          </m:sSubSupPr>
+                          <m:e>
+                            <m:r>
+                              <w:rPr>
+                                <w:rFonts w:ascii="Cambria Math" w:hAnsi="Cambria Math" w:cstheme="majorBidi"/>
+                              </w:rPr>
+                              <m:t>a</m:t>
+                            </m:r>
+                          </m:e>
+                          <m:sub>
+                            <m:r>
+                              <w:rPr>
+                                <w:rFonts w:ascii="Cambria Math" w:hAnsi="Cambria Math" w:cstheme="majorBidi"/>
+                              </w:rPr>
+                              <m:t>s</m:t>
+                            </m:r>
+                          </m:sub>
+                          <m:sup>
+                            <m:r>
+                              <w:rPr>
+                                <w:rFonts w:ascii="Cambria Math" w:hAnsi="Cambria Math" w:cstheme="majorBidi"/>
+                              </w:rPr>
+                              <m:t>2</m:t>
+                            </m:r>
+                          </m:sup>
+                        </m:sSubSup>
+                      </m:num>
+                      <m:den>
+                        <m:r>
+                          <w:rPr>
+                            <w:rFonts w:ascii="Cambria Math" w:hAnsi="Cambria Math" w:cstheme="majorBidi"/>
+                          </w:rPr>
+                          <m:t>2</m:t>
+                        </m:r>
+                      </m:den>
+                    </m:f>
+                    <m:r>
+                      <w:rPr>
+                        <w:rFonts w:ascii="Cambria Math" w:hAnsi="Cambria Math" w:cstheme="majorBidi"/>
+                      </w:rPr>
+                      <m:t>+</m:t>
+                    </m:r>
+                    <m:f>
+                      <m:fPr>
+                        <m:ctrlPr>
+                          <w:rPr>
+                            <w:rFonts w:ascii="Cambria Math" w:hAnsi="Cambria Math" w:cstheme="majorBidi"/>
+                            <w:i/>
+                          </w:rPr>
+                        </m:ctrlPr>
+                      </m:fPr>
+                      <m:num>
+                        <m:sSubSup>
+                          <m:sSubSupPr>
+                            <m:ctrlPr>
+                              <w:rPr>
+                                <w:rFonts w:ascii="Cambria Math" w:hAnsi="Cambria Math" w:cstheme="majorBidi"/>
+                                <w:i/>
+                              </w:rPr>
+                            </m:ctrlPr>
+                          </m:sSubSupPr>
+                          <m:e>
+                            <m:r>
+                              <w:rPr>
+                                <w:rFonts w:ascii="Cambria Math" w:hAnsi="Cambria Math" w:cstheme="majorBidi"/>
+                              </w:rPr>
+                              <m:t>t</m:t>
+                            </m:r>
+                          </m:e>
+                          <m:sub>
+                            <m:r>
+                              <w:rPr>
+                                <w:rFonts w:ascii="Cambria Math" w:hAnsi="Cambria Math" w:cstheme="majorBidi"/>
+                              </w:rPr>
+                              <m:t>s</m:t>
+                            </m:r>
+                          </m:sub>
+                          <m:sup>
+                            <m:r>
+                              <w:rPr>
+                                <w:rFonts w:ascii="Cambria Math" w:hAnsi="Cambria Math" w:cstheme="majorBidi"/>
+                              </w:rPr>
+                              <m:t>2</m:t>
+                            </m:r>
+                          </m:sup>
+                        </m:sSubSup>
+                      </m:num>
+                      <m:den>
+                        <m:r>
+                          <w:rPr>
+                            <w:rFonts w:ascii="Cambria Math" w:hAnsi="Cambria Math" w:cstheme="majorBidi"/>
+                          </w:rPr>
+                          <m:t>8</m:t>
+                        </m:r>
+                      </m:den>
+                    </m:f>
+                    <m:r>
+                      <w:rPr>
+                        <w:rFonts w:ascii="Cambria Math" w:hAnsi="Cambria Math" w:cstheme="majorBidi"/>
+                      </w:rPr>
+                      <m:t>+</m:t>
+                    </m:r>
+                    <m:f>
+                      <m:fPr>
+                        <m:ctrlPr>
+                          <w:rPr>
+                            <w:rFonts w:ascii="Cambria Math" w:hAnsi="Cambria Math" w:cstheme="majorBidi"/>
+                            <w:i/>
+                          </w:rPr>
+                        </m:ctrlPr>
+                      </m:fPr>
+                      <m:num>
+                        <m:sSubSup>
+                          <m:sSubSupPr>
+                            <m:ctrlPr>
+                              <w:rPr>
+                                <w:rFonts w:ascii="Cambria Math" w:hAnsi="Cambria Math" w:cstheme="majorBidi"/>
+                                <w:i/>
+                              </w:rPr>
+                            </m:ctrlPr>
+                          </m:sSubSupPr>
+                          <m:e>
+                            <m:r>
+                              <w:rPr>
+                                <w:rFonts w:ascii="Cambria Math" w:hAnsi="Cambria Math" w:cstheme="majorBidi"/>
+                              </w:rPr>
+                              <m:t>l</m:t>
+                            </m:r>
+                          </m:e>
+                          <m:sub>
+                            <m:r>
+                              <w:rPr>
+                                <w:rFonts w:ascii="Cambria Math" w:hAnsi="Cambria Math" w:cstheme="majorBidi"/>
+                              </w:rPr>
+                              <m:t>s</m:t>
+                            </m:r>
+                          </m:sub>
+                          <m:sup>
+                            <m:r>
+                              <w:rPr>
+                                <w:rFonts w:ascii="Cambria Math" w:hAnsi="Cambria Math" w:cstheme="majorBidi"/>
+                              </w:rPr>
+                              <m:t>2</m:t>
+                            </m:r>
+                          </m:sup>
+                        </m:sSubSup>
+                      </m:num>
+                      <m:den>
+                        <m:r>
+                          <w:rPr>
+                            <w:rFonts w:ascii="Cambria Math" w:hAnsi="Cambria Math" w:cstheme="majorBidi"/>
+                          </w:rPr>
+                          <m:t>12</m:t>
+                        </m:r>
+                      </m:den>
+                    </m:f>
+                  </m:e>
+                </m:d>
+              </m:oMath>
+            </m:oMathPara>
+          </w:p>
+        </w:tc>
+      </w:tr>
+    </w:tbl>
+    <w:p>
+      <w:pPr>
+        <w:rPr>
+          <w:rFonts w:asciiTheme="majorBidi" w:eastAsiaTheme="minorEastAsia" w:hAnsiTheme="majorBidi" w:cstheme="majorBidi"/>
+        </w:rPr>
+      </w:pPr>
+      <m:oMathPara>
+        <m:oMath>
+          <m:r>
+            <m:rPr>
+              <m:sty m:val="p"/>
+            </m:rPr>
+            <w:rPr>
+              <w:rFonts w:ascii="Cambria Math" w:eastAsiaTheme="minorEastAsia" w:hAnsi="Cambria Math" w:cstheme="majorBidi"/>
+            </w:rPr>
+            <w:br/>
+          </m:r>
+        </m:oMath>
+      </m:oMathPara>
+    </w:p>
     <w:bookmarkStart w:id="12" w:name="_Toc56707547" w:displacedByCustomXml="next"/>
     <w:sdt>
       <w:sdtPr>
         <w:rPr>
-          <w:rFonts w:eastAsiaTheme="minorHAnsi" w:cstheme="minorBidi"/>
+          <w:rFonts w:eastAsiaTheme="minorHAnsi"/>
           <w:sz w:val="22"/>
           <w:szCs w:val="22"/>
           <w:lang w:val="en-GB"/>
@@ -8722,6 +11125,119 @@
     </w:lvl>
   </w:abstractNum>
   <w:abstractNum w:abstractNumId="1" w15:restartNumberingAfterBreak="0">
+    <w:nsid w:val="204A717A"/>
+    <w:multiLevelType w:val="hybridMultilevel"/>
+    <w:tmpl w:val="2534B7D8"/>
+    <w:lvl w:ilvl="0" w:tplc="08090001">
+      <w:start w:val="1"/>
+      <w:numFmt w:val="bullet"/>
+      <w:lvlText w:val=""/>
+      <w:lvlJc w:val="left"/>
+      <w:pPr>
+        <w:ind w:left="720" w:hanging="360"/>
+      </w:pPr>
+      <w:rPr>
+        <w:rFonts w:ascii="Symbol" w:hAnsi="Symbol" w:hint="default"/>
+      </w:rPr>
+    </w:lvl>
+    <w:lvl w:ilvl="1" w:tplc="08090003" w:tentative="1">
+      <w:start w:val="1"/>
+      <w:numFmt w:val="bullet"/>
+      <w:lvlText w:val="o"/>
+      <w:lvlJc w:val="left"/>
+      <w:pPr>
+        <w:ind w:left="1440" w:hanging="360"/>
+      </w:pPr>
+      <w:rPr>
+        <w:rFonts w:ascii="Courier New" w:hAnsi="Courier New" w:cs="Courier New" w:hint="default"/>
+      </w:rPr>
+    </w:lvl>
+    <w:lvl w:ilvl="2" w:tplc="08090005" w:tentative="1">
+      <w:start w:val="1"/>
+      <w:numFmt w:val="bullet"/>
+      <w:lvlText w:val=""/>
+      <w:lvlJc w:val="left"/>
+      <w:pPr>
+        <w:ind w:left="2160" w:hanging="360"/>
+      </w:pPr>
+      <w:rPr>
+        <w:rFonts w:ascii="Wingdings" w:hAnsi="Wingdings" w:hint="default"/>
+      </w:rPr>
+    </w:lvl>
+    <w:lvl w:ilvl="3" w:tplc="08090001" w:tentative="1">
+      <w:start w:val="1"/>
+      <w:numFmt w:val="bullet"/>
+      <w:lvlText w:val=""/>
+      <w:lvlJc w:val="left"/>
+      <w:pPr>
+        <w:ind w:left="2880" w:hanging="360"/>
+      </w:pPr>
+      <w:rPr>
+        <w:rFonts w:ascii="Symbol" w:hAnsi="Symbol" w:hint="default"/>
+      </w:rPr>
+    </w:lvl>
+    <w:lvl w:ilvl="4" w:tplc="08090003" w:tentative="1">
+      <w:start w:val="1"/>
+      <w:numFmt w:val="bullet"/>
+      <w:lvlText w:val="o"/>
+      <w:lvlJc w:val="left"/>
+      <w:pPr>
+        <w:ind w:left="3600" w:hanging="360"/>
+      </w:pPr>
+      <w:rPr>
+        <w:rFonts w:ascii="Courier New" w:hAnsi="Courier New" w:cs="Courier New" w:hint="default"/>
+      </w:rPr>
+    </w:lvl>
+    <w:lvl w:ilvl="5" w:tplc="08090005" w:tentative="1">
+      <w:start w:val="1"/>
+      <w:numFmt w:val="bullet"/>
+      <w:lvlText w:val=""/>
+      <w:lvlJc w:val="left"/>
+      <w:pPr>
+        <w:ind w:left="4320" w:hanging="360"/>
+      </w:pPr>
+      <w:rPr>
+        <w:rFonts w:ascii="Wingdings" w:hAnsi="Wingdings" w:hint="default"/>
+      </w:rPr>
+    </w:lvl>
+    <w:lvl w:ilvl="6" w:tplc="08090001" w:tentative="1">
+      <w:start w:val="1"/>
+      <w:numFmt w:val="bullet"/>
+      <w:lvlText w:val=""/>
+      <w:lvlJc w:val="left"/>
+      <w:pPr>
+        <w:ind w:left="5040" w:hanging="360"/>
+      </w:pPr>
+      <w:rPr>
+        <w:rFonts w:ascii="Symbol" w:hAnsi="Symbol" w:hint="default"/>
+      </w:rPr>
+    </w:lvl>
+    <w:lvl w:ilvl="7" w:tplc="08090003" w:tentative="1">
+      <w:start w:val="1"/>
+      <w:numFmt w:val="bullet"/>
+      <w:lvlText w:val="o"/>
+      <w:lvlJc w:val="left"/>
+      <w:pPr>
+        <w:ind w:left="5760" w:hanging="360"/>
+      </w:pPr>
+      <w:rPr>
+        <w:rFonts w:ascii="Courier New" w:hAnsi="Courier New" w:cs="Courier New" w:hint="default"/>
+      </w:rPr>
+    </w:lvl>
+    <w:lvl w:ilvl="8" w:tplc="08090005" w:tentative="1">
+      <w:start w:val="1"/>
+      <w:numFmt w:val="bullet"/>
+      <w:lvlText w:val=""/>
+      <w:lvlJc w:val="left"/>
+      <w:pPr>
+        <w:ind w:left="6480" w:hanging="360"/>
+      </w:pPr>
+      <w:rPr>
+        <w:rFonts w:ascii="Wingdings" w:hAnsi="Wingdings" w:hint="default"/>
+      </w:rPr>
+    </w:lvl>
+  </w:abstractNum>
+  <w:abstractNum w:abstractNumId="2" w15:restartNumberingAfterBreak="0">
     <w:nsid w:val="23D43995"/>
     <w:multiLevelType w:val="multilevel"/>
     <w:tmpl w:val="0809001F"/>
@@ -8807,7 +11323,7 @@
       </w:pPr>
     </w:lvl>
   </w:abstractNum>
-  <w:abstractNum w:abstractNumId="2" w15:restartNumberingAfterBreak="0">
+  <w:abstractNum w:abstractNumId="3" w15:restartNumberingAfterBreak="0">
     <w:nsid w:val="23FE0443"/>
     <w:multiLevelType w:val="hybridMultilevel"/>
     <w:tmpl w:val="41AA663A"/>
@@ -8893,7 +11409,7 @@
       </w:pPr>
     </w:lvl>
   </w:abstractNum>
-  <w:abstractNum w:abstractNumId="3" w15:restartNumberingAfterBreak="0">
+  <w:abstractNum w:abstractNumId="4" w15:restartNumberingAfterBreak="0">
     <w:nsid w:val="283D63C4"/>
     <w:multiLevelType w:val="multilevel"/>
     <w:tmpl w:val="0809001F"/>
@@ -8982,7 +11498,121 @@
       </w:pPr>
     </w:lvl>
   </w:abstractNum>
-  <w:abstractNum w:abstractNumId="4" w15:restartNumberingAfterBreak="0">
+  <w:abstractNum w:abstractNumId="5" w15:restartNumberingAfterBreak="0">
+    <w:nsid w:val="2BF93182"/>
+    <w:multiLevelType w:val="multilevel"/>
+    <w:tmpl w:val="2D8253F2"/>
+    <w:lvl w:ilvl="0">
+      <w:start w:val="1"/>
+      <w:numFmt w:val="bullet"/>
+      <w:lvlText w:val=""/>
+      <w:lvlJc w:val="left"/>
+      <w:pPr>
+        <w:ind w:left="360" w:hanging="360"/>
+      </w:pPr>
+      <w:rPr>
+        <w:rFonts w:ascii="Symbol" w:hAnsi="Symbol" w:hint="default"/>
+      </w:rPr>
+    </w:lvl>
+    <w:lvl w:ilvl="1">
+      <w:start w:val="1"/>
+      <w:numFmt w:val="decimal"/>
+      <w:suff w:val="space"/>
+      <w:lvlText w:val="%1.%2"/>
+      <w:lvlJc w:val="left"/>
+      <w:pPr>
+        <w:ind w:left="0" w:firstLine="0"/>
+      </w:pPr>
+      <w:rPr>
+        <w:rFonts w:hint="default"/>
+      </w:rPr>
+    </w:lvl>
+    <w:lvl w:ilvl="2">
+      <w:start w:val="1"/>
+      <w:numFmt w:val="decimal"/>
+      <w:lvlText w:val="%1.%2.%3."/>
+      <w:lvlJc w:val="left"/>
+      <w:pPr>
+        <w:ind w:left="1224" w:hanging="504"/>
+      </w:pPr>
+      <w:rPr>
+        <w:rFonts w:hint="default"/>
+      </w:rPr>
+    </w:lvl>
+    <w:lvl w:ilvl="3">
+      <w:start w:val="1"/>
+      <w:numFmt w:val="decimal"/>
+      <w:lvlText w:val="%1.%2.%3.%4."/>
+      <w:lvlJc w:val="left"/>
+      <w:pPr>
+        <w:ind w:left="1728" w:hanging="648"/>
+      </w:pPr>
+      <w:rPr>
+        <w:rFonts w:hint="default"/>
+      </w:rPr>
+    </w:lvl>
+    <w:lvl w:ilvl="4">
+      <w:start w:val="1"/>
+      <w:numFmt w:val="decimal"/>
+      <w:lvlText w:val="%1.%2.%3.%4.%5."/>
+      <w:lvlJc w:val="left"/>
+      <w:pPr>
+        <w:ind w:left="2232" w:hanging="792"/>
+      </w:pPr>
+      <w:rPr>
+        <w:rFonts w:hint="default"/>
+      </w:rPr>
+    </w:lvl>
+    <w:lvl w:ilvl="5">
+      <w:start w:val="1"/>
+      <w:numFmt w:val="decimal"/>
+      <w:lvlText w:val="%1.%2.%3.%4.%5.%6."/>
+      <w:lvlJc w:val="left"/>
+      <w:pPr>
+        <w:ind w:left="2736" w:hanging="936"/>
+      </w:pPr>
+      <w:rPr>
+        <w:rFonts w:hint="default"/>
+      </w:rPr>
+    </w:lvl>
+    <w:lvl w:ilvl="6">
+      <w:start w:val="1"/>
+      <w:numFmt w:val="decimal"/>
+      <w:lvlText w:val="%1.%2.%3.%4.%5.%6.%7."/>
+      <w:lvlJc w:val="left"/>
+      <w:pPr>
+        <w:ind w:left="3240" w:hanging="1080"/>
+      </w:pPr>
+      <w:rPr>
+        <w:rFonts w:hint="default"/>
+      </w:rPr>
+    </w:lvl>
+    <w:lvl w:ilvl="7">
+      <w:start w:val="1"/>
+      <w:numFmt w:val="decimal"/>
+      <w:lvlText w:val="%1.%2.%3.%4.%5.%6.%7.%8."/>
+      <w:lvlJc w:val="left"/>
+      <w:pPr>
+        <w:ind w:left="3744" w:hanging="1224"/>
+      </w:pPr>
+      <w:rPr>
+        <w:rFonts w:hint="default"/>
+      </w:rPr>
+    </w:lvl>
+    <w:lvl w:ilvl="8">
+      <w:start w:val="1"/>
+      <w:numFmt w:val="decimal"/>
+      <w:lvlText w:val="%1.%2.%3.%4.%5.%6.%7.%8.%9."/>
+      <w:lvlJc w:val="left"/>
+      <w:pPr>
+        <w:ind w:left="4320" w:hanging="1440"/>
+      </w:pPr>
+      <w:rPr>
+        <w:rFonts w:hint="default"/>
+      </w:rPr>
+    </w:lvl>
+  </w:abstractNum>
+  <w:abstractNum w:abstractNumId="6" w15:restartNumberingAfterBreak="0">
     <w:nsid w:val="2C131D04"/>
     <w:multiLevelType w:val="multilevel"/>
     <w:tmpl w:val="0809001F"/>
@@ -9071,7 +11701,7 @@
       </w:pPr>
     </w:lvl>
   </w:abstractNum>
-  <w:abstractNum w:abstractNumId="5" w15:restartNumberingAfterBreak="0">
+  <w:abstractNum w:abstractNumId="7" w15:restartNumberingAfterBreak="0">
     <w:nsid w:val="2E720D48"/>
     <w:multiLevelType w:val="multilevel"/>
     <w:tmpl w:val="0809001F"/>
@@ -9157,7 +11787,7 @@
       </w:pPr>
     </w:lvl>
   </w:abstractNum>
-  <w:abstractNum w:abstractNumId="6" w15:restartNumberingAfterBreak="0">
+  <w:abstractNum w:abstractNumId="8" w15:restartNumberingAfterBreak="0">
     <w:nsid w:val="2F731AC9"/>
     <w:multiLevelType w:val="hybridMultilevel"/>
     <w:tmpl w:val="6F3CA8F6"/>
@@ -9270,7 +11900,7 @@
       </w:rPr>
     </w:lvl>
   </w:abstractNum>
-  <w:abstractNum w:abstractNumId="7" w15:restartNumberingAfterBreak="0">
+  <w:abstractNum w:abstractNumId="9" w15:restartNumberingAfterBreak="0">
     <w:nsid w:val="3CAE0EF9"/>
     <w:multiLevelType w:val="multilevel"/>
     <w:tmpl w:val="7564F696"/>
@@ -9384,7 +12014,7 @@
       </w:rPr>
     </w:lvl>
   </w:abstractNum>
-  <w:abstractNum w:abstractNumId="8" w15:restartNumberingAfterBreak="0">
+  <w:abstractNum w:abstractNumId="10" w15:restartNumberingAfterBreak="0">
     <w:nsid w:val="451577C5"/>
     <w:multiLevelType w:val="hybridMultilevel"/>
     <w:tmpl w:val="3AB49F78"/>
@@ -9497,7 +12127,7 @@
       </w:rPr>
     </w:lvl>
   </w:abstractNum>
-  <w:abstractNum w:abstractNumId="9" w15:restartNumberingAfterBreak="0">
+  <w:abstractNum w:abstractNumId="11" w15:restartNumberingAfterBreak="0">
     <w:nsid w:val="52320094"/>
     <w:multiLevelType w:val="hybridMultilevel"/>
     <w:tmpl w:val="B58E7810"/>
@@ -9583,7 +12213,7 @@
       </w:pPr>
     </w:lvl>
   </w:abstractNum>
-  <w:abstractNum w:abstractNumId="10" w15:restartNumberingAfterBreak="0">
+  <w:abstractNum w:abstractNumId="12" w15:restartNumberingAfterBreak="0">
     <w:nsid w:val="53D37D20"/>
     <w:multiLevelType w:val="hybridMultilevel"/>
     <w:tmpl w:val="1C0A18AA"/>
@@ -9696,7 +12326,7 @@
       </w:rPr>
     </w:lvl>
   </w:abstractNum>
-  <w:abstractNum w:abstractNumId="11" w15:restartNumberingAfterBreak="0">
+  <w:abstractNum w:abstractNumId="13" w15:restartNumberingAfterBreak="0">
     <w:nsid w:val="65C86CE6"/>
     <w:multiLevelType w:val="hybridMultilevel"/>
     <w:tmpl w:val="EAAC5350"/>
@@ -9809,7 +12439,7 @@
       </w:rPr>
     </w:lvl>
   </w:abstractNum>
-  <w:abstractNum w:abstractNumId="12" w15:restartNumberingAfterBreak="0">
+  <w:abstractNum w:abstractNumId="14" w15:restartNumberingAfterBreak="0">
     <w:nsid w:val="6CF23E0E"/>
     <w:multiLevelType w:val="multilevel"/>
     <w:tmpl w:val="7564F696"/>
@@ -9923,7 +12553,7 @@
       </w:rPr>
     </w:lvl>
   </w:abstractNum>
-  <w:abstractNum w:abstractNumId="13" w15:restartNumberingAfterBreak="0">
+  <w:abstractNum w:abstractNumId="15" w15:restartNumberingAfterBreak="0">
     <w:nsid w:val="70857A6B"/>
     <w:multiLevelType w:val="hybridMultilevel"/>
     <w:tmpl w:val="7DA0E09C"/>
@@ -10036,7 +12666,7 @@
       </w:rPr>
     </w:lvl>
   </w:abstractNum>
-  <w:abstractNum w:abstractNumId="14" w15:restartNumberingAfterBreak="0">
+  <w:abstractNum w:abstractNumId="16" w15:restartNumberingAfterBreak="0">
     <w:nsid w:val="79DE1AF3"/>
     <w:multiLevelType w:val="hybridMultilevel"/>
     <w:tmpl w:val="08F892B6"/>
@@ -10150,49 +12780,55 @@
     </w:lvl>
   </w:abstractNum>
   <w:num w:numId="1">
-    <w:abstractNumId w:val="10"/>
+    <w:abstractNumId w:val="12"/>
   </w:num>
   <w:num w:numId="2">
+    <w:abstractNumId w:val="15"/>
+  </w:num>
+  <w:num w:numId="3">
     <w:abstractNumId w:val="13"/>
   </w:num>
-  <w:num w:numId="3">
-    <w:abstractNumId w:val="11"/>
-  </w:num>
   <w:num w:numId="4">
-    <w:abstractNumId w:val="6"/>
+    <w:abstractNumId w:val="8"/>
   </w:num>
   <w:num w:numId="5">
-    <w:abstractNumId w:val="14"/>
+    <w:abstractNumId w:val="16"/>
   </w:num>
   <w:num w:numId="6">
-    <w:abstractNumId w:val="8"/>
+    <w:abstractNumId w:val="10"/>
   </w:num>
   <w:num w:numId="7">
     <w:abstractNumId w:val="0"/>
   </w:num>
   <w:num w:numId="8">
+    <w:abstractNumId w:val="11"/>
+  </w:num>
+  <w:num w:numId="9">
+    <w:abstractNumId w:val="4"/>
+  </w:num>
+  <w:num w:numId="10">
+    <w:abstractNumId w:val="6"/>
+  </w:num>
+  <w:num w:numId="11">
+    <w:abstractNumId w:val="7"/>
+  </w:num>
+  <w:num w:numId="12">
     <w:abstractNumId w:val="9"/>
   </w:num>
-  <w:num w:numId="9">
+  <w:num w:numId="13">
+    <w:abstractNumId w:val="2"/>
+  </w:num>
+  <w:num w:numId="14">
+    <w:abstractNumId w:val="14"/>
+  </w:num>
+  <w:num w:numId="15">
     <w:abstractNumId w:val="3"/>
   </w:num>
-  <w:num w:numId="10">
-    <w:abstractNumId w:val="4"/>
-  </w:num>
-  <w:num w:numId="11">
-    <w:abstractNumId w:val="5"/>
-  </w:num>
-  <w:num w:numId="12">
-    <w:abstractNumId w:val="7"/>
-  </w:num>
-  <w:num w:numId="13">
+  <w:num w:numId="16">
     <w:abstractNumId w:val="1"/>
   </w:num>
-  <w:num w:numId="14">
-    <w:abstractNumId w:val="12"/>
-  </w:num>
-  <w:num w:numId="15">
-    <w:abstractNumId w:val="2"/>
+  <w:num w:numId="17">
+    <w:abstractNumId w:val="5"/>
   </w:num>
 </w:numbering>
 </file>

</xml_diff>